<commit_message>
add weekly @ 6/7/2017
</commit_message>
<xml_diff>
--- a/iOS开发问题文档.docx
+++ b/iOS开发问题文档.docx
@@ -16021,6 +16021,2307 @@
           <w:shd w:val="clear" w:color="auto" w:fill="FFFFFF"/>
         </w:rPr>
       </w:pPr>
+      <w:r>
+        <w:rPr>
+          <w:rFonts w:ascii="Times New Roman" w:eastAsia="宋体" w:hAnsi="Times New Roman" w:cs="Arial"/>
+          <w:sz w:val="28"/>
+          <w:szCs w:val="28"/>
+          <w:shd w:val="clear" w:color="auto" w:fill="FFFFFF"/>
+        </w:rPr>
+        <w:t>2017-6-2</w:t>
+      </w:r>
+    </w:p>
+    <w:p>
+      <w:pPr>
+        <w:wordWrap w:val="0"/>
+        <w:rPr>
+          <w:rFonts w:ascii="Times New Roman" w:eastAsia="宋体" w:hAnsi="Times New Roman" w:cs="Arial"/>
+          <w:sz w:val="28"/>
+          <w:szCs w:val="28"/>
+          <w:shd w:val="clear" w:color="auto" w:fill="FFFFFF"/>
+        </w:rPr>
+      </w:pPr>
+      <w:r>
+        <w:rPr>
+          <w:rFonts w:ascii="Times New Roman" w:eastAsia="宋体" w:hAnsi="Times New Roman" w:cs="Arial" w:hint="eastAsia"/>
+          <w:sz w:val="28"/>
+          <w:szCs w:val="28"/>
+          <w:shd w:val="clear" w:color="auto" w:fill="FFFFFF"/>
+        </w:rPr>
+        <w:t>上午</w:t>
+      </w:r>
+      <w:r>
+        <w:rPr>
+          <w:rFonts w:ascii="Times New Roman" w:eastAsia="宋体" w:hAnsi="Times New Roman" w:cs="Arial" w:hint="eastAsia"/>
+          <w:sz w:val="28"/>
+          <w:szCs w:val="28"/>
+          <w:shd w:val="clear" w:color="auto" w:fill="FFFFFF"/>
+        </w:rPr>
+        <w:t>9</w:t>
+      </w:r>
+      <w:r>
+        <w:rPr>
+          <w:rFonts w:ascii="Times New Roman" w:eastAsia="宋体" w:hAnsi="Times New Roman" w:cs="Arial" w:hint="eastAsia"/>
+          <w:sz w:val="28"/>
+          <w:szCs w:val="28"/>
+          <w:shd w:val="clear" w:color="auto" w:fill="FFFFFF"/>
+        </w:rPr>
+        <w:t>时</w:t>
+      </w:r>
+      <w:r>
+        <w:rPr>
+          <w:rFonts w:ascii="Times New Roman" w:eastAsia="宋体" w:hAnsi="Times New Roman" w:cs="Arial" w:hint="eastAsia"/>
+          <w:sz w:val="28"/>
+          <w:szCs w:val="28"/>
+          <w:shd w:val="clear" w:color="auto" w:fill="FFFFFF"/>
+        </w:rPr>
+        <w:t>44</w:t>
+      </w:r>
+      <w:r>
+        <w:rPr>
+          <w:rFonts w:ascii="Times New Roman" w:eastAsia="宋体" w:hAnsi="Times New Roman" w:cs="Arial" w:hint="eastAsia"/>
+          <w:sz w:val="28"/>
+          <w:szCs w:val="28"/>
+          <w:shd w:val="clear" w:color="auto" w:fill="FFFFFF"/>
+        </w:rPr>
+        <w:t>分</w:t>
+      </w:r>
+    </w:p>
+    <w:p>
+      <w:pPr>
+        <w:wordWrap w:val="0"/>
+        <w:rPr>
+          <w:rFonts w:ascii="Times New Roman" w:eastAsia="宋体" w:hAnsi="Times New Roman" w:cs="Arial"/>
+          <w:b/>
+          <w:sz w:val="28"/>
+          <w:szCs w:val="28"/>
+          <w:shd w:val="clear" w:color="auto" w:fill="FFFFFF"/>
+        </w:rPr>
+      </w:pPr>
+      <w:r>
+        <w:rPr>
+          <w:rFonts w:ascii="Times New Roman" w:eastAsia="宋体" w:hAnsi="Times New Roman" w:cs="Arial" w:hint="eastAsia"/>
+          <w:b/>
+          <w:sz w:val="28"/>
+          <w:szCs w:val="28"/>
+          <w:shd w:val="clear" w:color="auto" w:fill="FFFFFF"/>
+        </w:rPr>
+        <w:t>问题描述</w:t>
+      </w:r>
+    </w:p>
+    <w:p>
+      <w:pPr>
+        <w:wordWrap w:val="0"/>
+        <w:rPr>
+          <w:rFonts w:ascii="Times New Roman" w:eastAsia="宋体" w:hAnsi="Times New Roman" w:cs="Arial"/>
+          <w:sz w:val="28"/>
+          <w:szCs w:val="28"/>
+          <w:shd w:val="clear" w:color="auto" w:fill="FFFFFF"/>
+        </w:rPr>
+      </w:pPr>
+      <w:r>
+        <w:rPr>
+          <w:rFonts w:ascii="Times New Roman" w:eastAsia="宋体" w:hAnsi="Times New Roman" w:cs="Arial" w:hint="eastAsia"/>
+          <w:sz w:val="28"/>
+          <w:szCs w:val="28"/>
+          <w:shd w:val="clear" w:color="auto" w:fill="FFFFFF"/>
+        </w:rPr>
+        <w:t xml:space="preserve">Could not cast value of type </w:t>
+      </w:r>
+      <w:r>
+        <w:rPr>
+          <w:rFonts w:ascii="Times New Roman" w:eastAsia="宋体" w:hAnsi="Times New Roman" w:cs="Arial"/>
+          <w:sz w:val="28"/>
+          <w:szCs w:val="28"/>
+          <w:shd w:val="clear" w:color="auto" w:fill="FFFFFF"/>
+        </w:rPr>
+        <w:t>‘__NSDictionaryM’ to ‘NSArray’</w:t>
+      </w:r>
+    </w:p>
+    <w:p>
+      <w:pPr>
+        <w:wordWrap w:val="0"/>
+        <w:rPr>
+          <w:rFonts w:ascii="Times New Roman" w:eastAsia="宋体" w:hAnsi="Times New Roman" w:cs="Arial"/>
+          <w:b/>
+          <w:sz w:val="28"/>
+          <w:szCs w:val="28"/>
+          <w:shd w:val="clear" w:color="auto" w:fill="FFFFFF"/>
+        </w:rPr>
+      </w:pPr>
+      <w:r>
+        <w:rPr>
+          <w:rFonts w:ascii="Times New Roman" w:eastAsia="宋体" w:hAnsi="Times New Roman" w:cs="Arial" w:hint="eastAsia"/>
+          <w:b/>
+          <w:sz w:val="28"/>
+          <w:szCs w:val="28"/>
+          <w:shd w:val="clear" w:color="auto" w:fill="FFFFFF"/>
+        </w:rPr>
+        <w:t>解决</w:t>
+      </w:r>
+      <w:r>
+        <w:rPr>
+          <w:rFonts w:ascii="Times New Roman" w:eastAsia="宋体" w:hAnsi="Times New Roman" w:cs="Arial"/>
+          <w:b/>
+          <w:sz w:val="28"/>
+          <w:szCs w:val="28"/>
+          <w:shd w:val="clear" w:color="auto" w:fill="FFFFFF"/>
+        </w:rPr>
+        <w:t>情况</w:t>
+      </w:r>
+    </w:p>
+    <w:p>
+      <w:pPr>
+        <w:wordWrap w:val="0"/>
+        <w:rPr>
+          <w:rFonts w:ascii="Times New Roman" w:eastAsia="宋体" w:hAnsi="Times New Roman" w:cs="Arial"/>
+          <w:sz w:val="28"/>
+          <w:szCs w:val="28"/>
+          <w:shd w:val="clear" w:color="auto" w:fill="FFFFFF"/>
+        </w:rPr>
+      </w:pPr>
+      <w:r>
+        <w:rPr>
+          <w:rFonts w:ascii="Times New Roman" w:eastAsia="宋体" w:hAnsi="Times New Roman" w:cs="Arial"/>
+          <w:sz w:val="28"/>
+          <w:szCs w:val="28"/>
+          <w:shd w:val="clear" w:color="auto" w:fill="FFFFFF"/>
+        </w:rPr>
+        <w:t>I</w:t>
+      </w:r>
+      <w:r>
+        <w:rPr>
+          <w:rFonts w:ascii="Times New Roman" w:eastAsia="宋体" w:hAnsi="Times New Roman" w:cs="Arial" w:hint="eastAsia"/>
+          <w:sz w:val="28"/>
+          <w:szCs w:val="28"/>
+          <w:shd w:val="clear" w:color="auto" w:fill="FFFFFF"/>
+        </w:rPr>
+        <w:t>phone</w:t>
+      </w:r>
+      <w:r>
+        <w:rPr>
+          <w:rFonts w:ascii="Times New Roman" w:eastAsia="宋体" w:hAnsi="Times New Roman" w:cs="Arial"/>
+          <w:sz w:val="28"/>
+          <w:szCs w:val="28"/>
+          <w:shd w:val="clear" w:color="auto" w:fill="FFFFFF"/>
+        </w:rPr>
+        <w:t xml:space="preserve">6 </w:t>
+      </w:r>
+      <w:r>
+        <w:rPr>
+          <w:rFonts w:ascii="Times New Roman" w:eastAsia="宋体" w:hAnsi="Times New Roman" w:cs="Arial" w:hint="eastAsia"/>
+          <w:sz w:val="28"/>
+          <w:szCs w:val="28"/>
+          <w:shd w:val="clear" w:color="auto" w:fill="FFFFFF"/>
+        </w:rPr>
+        <w:t>真</w:t>
+      </w:r>
+      <w:r>
+        <w:rPr>
+          <w:rFonts w:ascii="Times New Roman" w:eastAsia="宋体" w:hAnsi="Times New Roman" w:cs="Arial"/>
+          <w:sz w:val="28"/>
+          <w:szCs w:val="28"/>
+          <w:shd w:val="clear" w:color="auto" w:fill="FFFFFF"/>
+        </w:rPr>
+        <w:t>机上</w:t>
+      </w:r>
+      <w:r>
+        <w:rPr>
+          <w:rFonts w:ascii="Times New Roman" w:eastAsia="宋体" w:hAnsi="Times New Roman" w:cs="Arial" w:hint="eastAsia"/>
+          <w:sz w:val="28"/>
+          <w:szCs w:val="28"/>
+          <w:shd w:val="clear" w:color="auto" w:fill="FFFFFF"/>
+        </w:rPr>
+        <w:t xml:space="preserve"> </w:t>
+      </w:r>
+      <w:r>
+        <w:rPr>
+          <w:rFonts w:ascii="Times New Roman" w:eastAsia="宋体" w:hAnsi="Times New Roman" w:cs="Arial" w:hint="eastAsia"/>
+          <w:sz w:val="28"/>
+          <w:szCs w:val="28"/>
+          <w:shd w:val="clear" w:color="auto" w:fill="FFFFFF"/>
+        </w:rPr>
+        <w:t>结果</w:t>
+      </w:r>
+      <w:r>
+        <w:rPr>
+          <w:rFonts w:ascii="Times New Roman" w:eastAsia="宋体" w:hAnsi="Times New Roman" w:cs="Arial"/>
+          <w:sz w:val="28"/>
+          <w:szCs w:val="28"/>
+          <w:shd w:val="clear" w:color="auto" w:fill="FFFFFF"/>
+        </w:rPr>
+        <w:t>是一个</w:t>
+      </w:r>
+      <w:r>
+        <w:rPr>
+          <w:rFonts w:ascii="Times New Roman" w:eastAsia="宋体" w:hAnsi="Times New Roman" w:cs="Arial" w:hint="eastAsia"/>
+          <w:sz w:val="28"/>
+          <w:szCs w:val="28"/>
+          <w:shd w:val="clear" w:color="auto" w:fill="FFFFFF"/>
+        </w:rPr>
+        <w:t xml:space="preserve"> </w:t>
+      </w:r>
+      <w:r>
+        <w:rPr>
+          <w:rFonts w:ascii="Times New Roman" w:eastAsia="宋体" w:hAnsi="Times New Roman" w:cs="Arial"/>
+          <w:sz w:val="28"/>
+          <w:szCs w:val="28"/>
+          <w:shd w:val="clear" w:color="auto" w:fill="FFFFFF"/>
+        </w:rPr>
+        <w:t>NSDictionary</w:t>
+      </w:r>
+      <w:r>
+        <w:rPr>
+          <w:rFonts w:ascii="Times New Roman" w:eastAsia="宋体" w:hAnsi="Times New Roman" w:cs="Arial" w:hint="eastAsia"/>
+          <w:sz w:val="28"/>
+          <w:szCs w:val="28"/>
+          <w:shd w:val="clear" w:color="auto" w:fill="FFFFFF"/>
+        </w:rPr>
+        <w:t>，</w:t>
+      </w:r>
+      <w:r>
+        <w:rPr>
+          <w:rFonts w:ascii="Times New Roman" w:eastAsia="宋体" w:hAnsi="Times New Roman" w:cs="Arial"/>
+          <w:sz w:val="28"/>
+          <w:szCs w:val="28"/>
+          <w:shd w:val="clear" w:color="auto" w:fill="FFFFFF"/>
+        </w:rPr>
+        <w:t>模拟器上是一个</w:t>
+      </w:r>
+      <w:r>
+        <w:rPr>
+          <w:rFonts w:ascii="Times New Roman" w:eastAsia="宋体" w:hAnsi="Times New Roman" w:cs="Arial"/>
+          <w:sz w:val="28"/>
+          <w:szCs w:val="28"/>
+          <w:shd w:val="clear" w:color="auto" w:fill="FFFFFF"/>
+        </w:rPr>
+        <w:t>NSArray</w:t>
+      </w:r>
+    </w:p>
+    <w:p>
+      <w:pPr>
+        <w:wordWrap w:val="0"/>
+        <w:rPr>
+          <w:rFonts w:ascii="Times New Roman" w:eastAsia="宋体" w:hAnsi="Times New Roman" w:cs="Arial"/>
+          <w:sz w:val="28"/>
+          <w:szCs w:val="28"/>
+          <w:shd w:val="clear" w:color="auto" w:fill="FFFFFF"/>
+        </w:rPr>
+      </w:pPr>
+    </w:p>
+    <w:p>
+      <w:pPr>
+        <w:wordWrap w:val="0"/>
+        <w:rPr>
+          <w:rFonts w:ascii="Times New Roman" w:eastAsia="宋体" w:hAnsi="Times New Roman" w:cs="Arial"/>
+          <w:sz w:val="28"/>
+          <w:szCs w:val="28"/>
+          <w:shd w:val="clear" w:color="auto" w:fill="FFFFFF"/>
+        </w:rPr>
+      </w:pPr>
+      <w:r>
+        <w:rPr>
+          <w:rFonts w:ascii="Times New Roman" w:eastAsia="宋体" w:hAnsi="Times New Roman" w:cs="Arial"/>
+          <w:sz w:val="28"/>
+          <w:szCs w:val="28"/>
+          <w:shd w:val="clear" w:color="auto" w:fill="FFFFFF"/>
+        </w:rPr>
+        <w:t>Could not cast value of type ‘__NSArrayM’ to ‘NSDictionary’</w:t>
+      </w:r>
+    </w:p>
+    <w:p>
+      <w:pPr>
+        <w:wordWrap w:val="0"/>
+        <w:rPr>
+          <w:rFonts w:ascii="Times New Roman" w:eastAsia="宋体" w:hAnsi="Times New Roman" w:cs="Arial"/>
+          <w:sz w:val="28"/>
+          <w:szCs w:val="28"/>
+          <w:shd w:val="clear" w:color="auto" w:fill="FFFFFF"/>
+        </w:rPr>
+      </w:pPr>
+    </w:p>
+    <w:p>
+      <w:pPr>
+        <w:widowControl/>
+        <w:shd w:val="clear" w:color="auto" w:fill="EFF0F1"/>
+        <w:tabs>
+          <w:tab w:val="left" w:pos="916"/>
+          <w:tab w:val="left" w:pos="1832"/>
+          <w:tab w:val="left" w:pos="2748"/>
+          <w:tab w:val="left" w:pos="3664"/>
+          <w:tab w:val="left" w:pos="4580"/>
+          <w:tab w:val="left" w:pos="5496"/>
+          <w:tab w:val="left" w:pos="6412"/>
+          <w:tab w:val="left" w:pos="7328"/>
+          <w:tab w:val="left" w:pos="8244"/>
+          <w:tab w:val="left" w:pos="9160"/>
+          <w:tab w:val="left" w:pos="10076"/>
+          <w:tab w:val="left" w:pos="10992"/>
+          <w:tab w:val="left" w:pos="11908"/>
+          <w:tab w:val="left" w:pos="12824"/>
+          <w:tab w:val="left" w:pos="13740"/>
+          <w:tab w:val="left" w:pos="14656"/>
+        </w:tabs>
+        <w:jc w:val="left"/>
+        <w:textAlignment w:val="baseline"/>
+        <w:rPr>
+          <w:rFonts w:ascii="inherit" w:eastAsia="宋体" w:hAnsi="inherit" w:cs="Consolas" w:hint="eastAsia"/>
+          <w:color w:val="303336"/>
+          <w:kern w:val="0"/>
+          <w:sz w:val="20"/>
+          <w:szCs w:val="20"/>
+          <w:bdr w:val="none" w:sz="0" w:space="0" w:color="auto" w:frame="1"/>
+          <w:shd w:val="clear" w:color="auto" w:fill="EFF0F1"/>
+        </w:rPr>
+      </w:pPr>
+      <w:r>
+        <w:rPr>
+          <w:rFonts w:ascii="inherit" w:eastAsia="宋体" w:hAnsi="inherit" w:cs="Consolas"/>
+          <w:color w:val="101094"/>
+          <w:kern w:val="0"/>
+          <w:sz w:val="20"/>
+          <w:szCs w:val="20"/>
+          <w:bdr w:val="none" w:sz="0" w:space="0" w:color="auto" w:frame="1"/>
+          <w:shd w:val="clear" w:color="auto" w:fill="EFF0F1"/>
+        </w:rPr>
+        <w:t>do</w:t>
+      </w:r>
+      <w:r>
+        <w:rPr>
+          <w:rFonts w:ascii="inherit" w:eastAsia="宋体" w:hAnsi="inherit" w:cs="Consolas"/>
+          <w:color w:val="303336"/>
+          <w:kern w:val="0"/>
+          <w:sz w:val="20"/>
+          <w:szCs w:val="20"/>
+          <w:bdr w:val="none" w:sz="0" w:space="0" w:color="auto" w:frame="1"/>
+          <w:shd w:val="clear" w:color="auto" w:fill="EFF0F1"/>
+        </w:rPr>
+        <w:t xml:space="preserve"> {</w:t>
+      </w:r>
+    </w:p>
+    <w:p>
+      <w:pPr>
+        <w:widowControl/>
+        <w:shd w:val="clear" w:color="auto" w:fill="EFF0F1"/>
+        <w:tabs>
+          <w:tab w:val="left" w:pos="916"/>
+          <w:tab w:val="left" w:pos="1832"/>
+          <w:tab w:val="left" w:pos="2748"/>
+          <w:tab w:val="left" w:pos="3664"/>
+          <w:tab w:val="left" w:pos="4580"/>
+          <w:tab w:val="left" w:pos="5496"/>
+          <w:tab w:val="left" w:pos="6412"/>
+          <w:tab w:val="left" w:pos="7328"/>
+          <w:tab w:val="left" w:pos="8244"/>
+          <w:tab w:val="left" w:pos="9160"/>
+          <w:tab w:val="left" w:pos="10076"/>
+          <w:tab w:val="left" w:pos="10992"/>
+          <w:tab w:val="left" w:pos="11908"/>
+          <w:tab w:val="left" w:pos="12824"/>
+          <w:tab w:val="left" w:pos="13740"/>
+          <w:tab w:val="left" w:pos="14656"/>
+        </w:tabs>
+        <w:jc w:val="left"/>
+        <w:textAlignment w:val="baseline"/>
+        <w:rPr>
+          <w:rFonts w:ascii="inherit" w:eastAsia="宋体" w:hAnsi="inherit" w:cs="Consolas" w:hint="eastAsia"/>
+          <w:color w:val="303336"/>
+          <w:kern w:val="0"/>
+          <w:sz w:val="20"/>
+          <w:szCs w:val="20"/>
+          <w:bdr w:val="none" w:sz="0" w:space="0" w:color="auto" w:frame="1"/>
+          <w:shd w:val="clear" w:color="auto" w:fill="EFF0F1"/>
+        </w:rPr>
+      </w:pPr>
+      <w:r>
+        <w:rPr>
+          <w:rFonts w:ascii="inherit" w:eastAsia="宋体" w:hAnsi="inherit" w:cs="Consolas"/>
+          <w:color w:val="303336"/>
+          <w:kern w:val="0"/>
+          <w:sz w:val="20"/>
+          <w:szCs w:val="20"/>
+          <w:bdr w:val="none" w:sz="0" w:space="0" w:color="auto" w:frame="1"/>
+          <w:shd w:val="clear" w:color="auto" w:fill="EFF0F1"/>
+        </w:rPr>
+        <w:t xml:space="preserve">        </w:t>
+      </w:r>
+      <w:r>
+        <w:rPr>
+          <w:rFonts w:ascii="inherit" w:eastAsia="宋体" w:hAnsi="inherit" w:cs="Consolas"/>
+          <w:color w:val="101094"/>
+          <w:kern w:val="0"/>
+          <w:sz w:val="20"/>
+          <w:szCs w:val="20"/>
+          <w:bdr w:val="none" w:sz="0" w:space="0" w:color="auto" w:frame="1"/>
+          <w:shd w:val="clear" w:color="auto" w:fill="EFF0F1"/>
+        </w:rPr>
+        <w:t>let</w:t>
+      </w:r>
+      <w:r>
+        <w:rPr>
+          <w:rFonts w:ascii="inherit" w:eastAsia="宋体" w:hAnsi="inherit" w:cs="Consolas"/>
+          <w:color w:val="303336"/>
+          <w:kern w:val="0"/>
+          <w:sz w:val="20"/>
+          <w:szCs w:val="20"/>
+          <w:bdr w:val="none" w:sz="0" w:space="0" w:color="auto" w:frame="1"/>
+          <w:shd w:val="clear" w:color="auto" w:fill="EFF0F1"/>
+        </w:rPr>
+        <w:t xml:space="preserve"> data : </w:t>
+      </w:r>
+      <w:r>
+        <w:rPr>
+          <w:rFonts w:ascii="inherit" w:eastAsia="宋体" w:hAnsi="inherit" w:cs="Consolas"/>
+          <w:color w:val="2B91AF"/>
+          <w:kern w:val="0"/>
+          <w:sz w:val="20"/>
+          <w:szCs w:val="20"/>
+          <w:bdr w:val="none" w:sz="0" w:space="0" w:color="auto" w:frame="1"/>
+          <w:shd w:val="clear" w:color="auto" w:fill="EFF0F1"/>
+        </w:rPr>
+        <w:t>NSData</w:t>
+      </w:r>
+      <w:r>
+        <w:rPr>
+          <w:rFonts w:ascii="inherit" w:eastAsia="宋体" w:hAnsi="inherit" w:cs="Consolas"/>
+          <w:color w:val="303336"/>
+          <w:kern w:val="0"/>
+          <w:sz w:val="20"/>
+          <w:szCs w:val="20"/>
+          <w:bdr w:val="none" w:sz="0" w:space="0" w:color="auto" w:frame="1"/>
+          <w:shd w:val="clear" w:color="auto" w:fill="EFF0F1"/>
+        </w:rPr>
+        <w:t xml:space="preserve"> = </w:t>
+      </w:r>
+      <w:r>
+        <w:rPr>
+          <w:rFonts w:ascii="inherit" w:eastAsia="宋体" w:hAnsi="inherit" w:cs="Consolas"/>
+          <w:color w:val="2B91AF"/>
+          <w:kern w:val="0"/>
+          <w:sz w:val="20"/>
+          <w:szCs w:val="20"/>
+          <w:bdr w:val="none" w:sz="0" w:space="0" w:color="auto" w:frame="1"/>
+          <w:shd w:val="clear" w:color="auto" w:fill="EFF0F1"/>
+        </w:rPr>
+        <w:t>NSData</w:t>
+      </w:r>
+      <w:r>
+        <w:rPr>
+          <w:rFonts w:ascii="inherit" w:eastAsia="宋体" w:hAnsi="inherit" w:cs="Consolas"/>
+          <w:color w:val="303336"/>
+          <w:kern w:val="0"/>
+          <w:sz w:val="20"/>
+          <w:szCs w:val="20"/>
+          <w:bdr w:val="none" w:sz="0" w:space="0" w:color="auto" w:frame="1"/>
+          <w:shd w:val="clear" w:color="auto" w:fill="EFF0F1"/>
+        </w:rPr>
+        <w:t xml:space="preserve">() </w:t>
+      </w:r>
+      <w:r>
+        <w:rPr>
+          <w:rFonts w:ascii="inherit" w:eastAsia="宋体" w:hAnsi="inherit" w:cs="Consolas"/>
+          <w:color w:val="858C93"/>
+          <w:kern w:val="0"/>
+          <w:sz w:val="20"/>
+          <w:szCs w:val="20"/>
+          <w:bdr w:val="none" w:sz="0" w:space="0" w:color="auto" w:frame="1"/>
+          <w:shd w:val="clear" w:color="auto" w:fill="EFF0F1"/>
+        </w:rPr>
+        <w:t>// change your data variable as you get from webservice response</w:t>
+      </w:r>
+    </w:p>
+    <w:p>
+      <w:pPr>
+        <w:widowControl/>
+        <w:shd w:val="clear" w:color="auto" w:fill="EFF0F1"/>
+        <w:tabs>
+          <w:tab w:val="left" w:pos="916"/>
+          <w:tab w:val="left" w:pos="1832"/>
+          <w:tab w:val="left" w:pos="2748"/>
+          <w:tab w:val="left" w:pos="3664"/>
+          <w:tab w:val="left" w:pos="4580"/>
+          <w:tab w:val="left" w:pos="5496"/>
+          <w:tab w:val="left" w:pos="6412"/>
+          <w:tab w:val="left" w:pos="7328"/>
+          <w:tab w:val="left" w:pos="8244"/>
+          <w:tab w:val="left" w:pos="9160"/>
+          <w:tab w:val="left" w:pos="10076"/>
+          <w:tab w:val="left" w:pos="10992"/>
+          <w:tab w:val="left" w:pos="11908"/>
+          <w:tab w:val="left" w:pos="12824"/>
+          <w:tab w:val="left" w:pos="13740"/>
+          <w:tab w:val="left" w:pos="14656"/>
+        </w:tabs>
+        <w:jc w:val="left"/>
+        <w:textAlignment w:val="baseline"/>
+        <w:rPr>
+          <w:rFonts w:ascii="inherit" w:eastAsia="宋体" w:hAnsi="inherit" w:cs="Consolas" w:hint="eastAsia"/>
+          <w:color w:val="303336"/>
+          <w:kern w:val="0"/>
+          <w:sz w:val="20"/>
+          <w:szCs w:val="20"/>
+          <w:bdr w:val="none" w:sz="0" w:space="0" w:color="auto" w:frame="1"/>
+          <w:shd w:val="clear" w:color="auto" w:fill="EFF0F1"/>
+        </w:rPr>
+      </w:pPr>
+      <w:r>
+        <w:rPr>
+          <w:rFonts w:ascii="inherit" w:eastAsia="宋体" w:hAnsi="inherit" w:cs="Consolas"/>
+          <w:color w:val="303336"/>
+          <w:kern w:val="0"/>
+          <w:sz w:val="20"/>
+          <w:szCs w:val="20"/>
+          <w:bdr w:val="none" w:sz="0" w:space="0" w:color="auto" w:frame="1"/>
+          <w:shd w:val="clear" w:color="auto" w:fill="EFF0F1"/>
+        </w:rPr>
+        <w:t xml:space="preserve">        guard </w:t>
+      </w:r>
+      <w:r>
+        <w:rPr>
+          <w:rFonts w:ascii="inherit" w:eastAsia="宋体" w:hAnsi="inherit" w:cs="Consolas"/>
+          <w:color w:val="101094"/>
+          <w:kern w:val="0"/>
+          <w:sz w:val="20"/>
+          <w:szCs w:val="20"/>
+          <w:bdr w:val="none" w:sz="0" w:space="0" w:color="auto" w:frame="1"/>
+          <w:shd w:val="clear" w:color="auto" w:fill="EFF0F1"/>
+        </w:rPr>
+        <w:t>let</w:t>
+      </w:r>
+      <w:r>
+        <w:rPr>
+          <w:rFonts w:ascii="inherit" w:eastAsia="宋体" w:hAnsi="inherit" w:cs="Consolas"/>
+          <w:color w:val="303336"/>
+          <w:kern w:val="0"/>
+          <w:sz w:val="20"/>
+          <w:szCs w:val="20"/>
+          <w:bdr w:val="none" w:sz="0" w:space="0" w:color="auto" w:frame="1"/>
+          <w:shd w:val="clear" w:color="auto" w:fill="EFF0F1"/>
+        </w:rPr>
+        <w:t xml:space="preserve"> teamJSON =  </w:t>
+      </w:r>
+      <w:r>
+        <w:rPr>
+          <w:rFonts w:ascii="inherit" w:eastAsia="宋体" w:hAnsi="inherit" w:cs="Consolas"/>
+          <w:color w:val="101094"/>
+          <w:kern w:val="0"/>
+          <w:sz w:val="20"/>
+          <w:szCs w:val="20"/>
+          <w:bdr w:val="none" w:sz="0" w:space="0" w:color="auto" w:frame="1"/>
+          <w:shd w:val="clear" w:color="auto" w:fill="EFF0F1"/>
+        </w:rPr>
+        <w:t>try</w:t>
+      </w:r>
+      <w:r>
+        <w:rPr>
+          <w:rFonts w:ascii="inherit" w:eastAsia="宋体" w:hAnsi="inherit" w:cs="Consolas"/>
+          <w:color w:val="303336"/>
+          <w:kern w:val="0"/>
+          <w:sz w:val="20"/>
+          <w:szCs w:val="20"/>
+          <w:bdr w:val="none" w:sz="0" w:space="0" w:color="auto" w:frame="1"/>
+          <w:shd w:val="clear" w:color="auto" w:fill="EFF0F1"/>
+        </w:rPr>
+        <w:t xml:space="preserve"> </w:t>
+      </w:r>
+      <w:r>
+        <w:rPr>
+          <w:rFonts w:ascii="inherit" w:eastAsia="宋体" w:hAnsi="inherit" w:cs="Consolas"/>
+          <w:color w:val="2B91AF"/>
+          <w:kern w:val="0"/>
+          <w:sz w:val="20"/>
+          <w:szCs w:val="20"/>
+          <w:bdr w:val="none" w:sz="0" w:space="0" w:color="auto" w:frame="1"/>
+          <w:shd w:val="clear" w:color="auto" w:fill="EFF0F1"/>
+        </w:rPr>
+        <w:t>NSJSONSerialization</w:t>
+      </w:r>
+      <w:r>
+        <w:rPr>
+          <w:rFonts w:ascii="inherit" w:eastAsia="宋体" w:hAnsi="inherit" w:cs="Consolas"/>
+          <w:color w:val="303336"/>
+          <w:kern w:val="0"/>
+          <w:sz w:val="20"/>
+          <w:szCs w:val="20"/>
+          <w:bdr w:val="none" w:sz="0" w:space="0" w:color="auto" w:frame="1"/>
+          <w:shd w:val="clear" w:color="auto" w:fill="EFF0F1"/>
+        </w:rPr>
+        <w:t>.</w:t>
+      </w:r>
+      <w:r>
+        <w:rPr>
+          <w:rFonts w:ascii="inherit" w:eastAsia="宋体" w:hAnsi="inherit" w:cs="Consolas"/>
+          <w:color w:val="2B91AF"/>
+          <w:kern w:val="0"/>
+          <w:sz w:val="20"/>
+          <w:szCs w:val="20"/>
+          <w:bdr w:val="none" w:sz="0" w:space="0" w:color="auto" w:frame="1"/>
+          <w:shd w:val="clear" w:color="auto" w:fill="EFF0F1"/>
+        </w:rPr>
+        <w:t>JSONObjectWithData</w:t>
+      </w:r>
+      <w:r>
+        <w:rPr>
+          <w:rFonts w:ascii="inherit" w:eastAsia="宋体" w:hAnsi="inherit" w:cs="Consolas"/>
+          <w:color w:val="303336"/>
+          <w:kern w:val="0"/>
+          <w:sz w:val="20"/>
+          <w:szCs w:val="20"/>
+          <w:bdr w:val="none" w:sz="0" w:space="0" w:color="auto" w:frame="1"/>
+          <w:shd w:val="clear" w:color="auto" w:fill="EFF0F1"/>
+        </w:rPr>
+        <w:t xml:space="preserve">(data, options: []) </w:t>
+      </w:r>
+      <w:r>
+        <w:rPr>
+          <w:rFonts w:ascii="inherit" w:eastAsia="宋体" w:hAnsi="inherit" w:cs="Consolas"/>
+          <w:color w:val="101094"/>
+          <w:kern w:val="0"/>
+          <w:sz w:val="20"/>
+          <w:szCs w:val="20"/>
+          <w:bdr w:val="none" w:sz="0" w:space="0" w:color="auto" w:frame="1"/>
+          <w:shd w:val="clear" w:color="auto" w:fill="EFF0F1"/>
+        </w:rPr>
+        <w:t>as</w:t>
+      </w:r>
+      <w:r>
+        <w:rPr>
+          <w:rFonts w:ascii="inherit" w:eastAsia="宋体" w:hAnsi="inherit" w:cs="Consolas"/>
+          <w:color w:val="303336"/>
+          <w:kern w:val="0"/>
+          <w:sz w:val="20"/>
+          <w:szCs w:val="20"/>
+          <w:bdr w:val="none" w:sz="0" w:space="0" w:color="auto" w:frame="1"/>
+          <w:shd w:val="clear" w:color="auto" w:fill="EFF0F1"/>
+        </w:rPr>
+        <w:t>? [</w:t>
+      </w:r>
+      <w:r>
+        <w:rPr>
+          <w:rFonts w:ascii="inherit" w:eastAsia="宋体" w:hAnsi="inherit" w:cs="Consolas"/>
+          <w:color w:val="2B91AF"/>
+          <w:kern w:val="0"/>
+          <w:sz w:val="20"/>
+          <w:szCs w:val="20"/>
+          <w:bdr w:val="none" w:sz="0" w:space="0" w:color="auto" w:frame="1"/>
+          <w:shd w:val="clear" w:color="auto" w:fill="EFF0F1"/>
+        </w:rPr>
+        <w:t>String</w:t>
+      </w:r>
+      <w:r>
+        <w:rPr>
+          <w:rFonts w:ascii="inherit" w:eastAsia="宋体" w:hAnsi="inherit" w:cs="Consolas"/>
+          <w:color w:val="303336"/>
+          <w:kern w:val="0"/>
+          <w:sz w:val="20"/>
+          <w:szCs w:val="20"/>
+          <w:bdr w:val="none" w:sz="0" w:space="0" w:color="auto" w:frame="1"/>
+          <w:shd w:val="clear" w:color="auto" w:fill="EFF0F1"/>
+        </w:rPr>
+        <w:t xml:space="preserve">: </w:t>
+      </w:r>
+      <w:r>
+        <w:rPr>
+          <w:rFonts w:ascii="inherit" w:eastAsia="宋体" w:hAnsi="inherit" w:cs="Consolas"/>
+          <w:color w:val="2B91AF"/>
+          <w:kern w:val="0"/>
+          <w:sz w:val="20"/>
+          <w:szCs w:val="20"/>
+          <w:bdr w:val="none" w:sz="0" w:space="0" w:color="auto" w:frame="1"/>
+          <w:shd w:val="clear" w:color="auto" w:fill="EFF0F1"/>
+        </w:rPr>
+        <w:t>Any</w:t>
+      </w:r>
+      <w:r>
+        <w:rPr>
+          <w:rFonts w:ascii="inherit" w:eastAsia="宋体" w:hAnsi="inherit" w:cs="Consolas"/>
+          <w:color w:val="303336"/>
+          <w:kern w:val="0"/>
+          <w:sz w:val="20"/>
+          <w:szCs w:val="20"/>
+          <w:bdr w:val="none" w:sz="0" w:space="0" w:color="auto" w:frame="1"/>
+          <w:shd w:val="clear" w:color="auto" w:fill="EFF0F1"/>
+        </w:rPr>
+        <w:t>],</w:t>
+      </w:r>
+    </w:p>
+    <w:p>
+      <w:pPr>
+        <w:widowControl/>
+        <w:shd w:val="clear" w:color="auto" w:fill="EFF0F1"/>
+        <w:tabs>
+          <w:tab w:val="left" w:pos="916"/>
+          <w:tab w:val="left" w:pos="1832"/>
+          <w:tab w:val="left" w:pos="2748"/>
+          <w:tab w:val="left" w:pos="3664"/>
+          <w:tab w:val="left" w:pos="4580"/>
+          <w:tab w:val="left" w:pos="5496"/>
+          <w:tab w:val="left" w:pos="6412"/>
+          <w:tab w:val="left" w:pos="7328"/>
+          <w:tab w:val="left" w:pos="8244"/>
+          <w:tab w:val="left" w:pos="9160"/>
+          <w:tab w:val="left" w:pos="10076"/>
+          <w:tab w:val="left" w:pos="10992"/>
+          <w:tab w:val="left" w:pos="11908"/>
+          <w:tab w:val="left" w:pos="12824"/>
+          <w:tab w:val="left" w:pos="13740"/>
+          <w:tab w:val="left" w:pos="14656"/>
+        </w:tabs>
+        <w:jc w:val="left"/>
+        <w:textAlignment w:val="baseline"/>
+        <w:rPr>
+          <w:rFonts w:ascii="inherit" w:eastAsia="宋体" w:hAnsi="inherit" w:cs="Consolas" w:hint="eastAsia"/>
+          <w:color w:val="303336"/>
+          <w:kern w:val="0"/>
+          <w:sz w:val="20"/>
+          <w:szCs w:val="20"/>
+          <w:bdr w:val="none" w:sz="0" w:space="0" w:color="auto" w:frame="1"/>
+          <w:shd w:val="clear" w:color="auto" w:fill="EFF0F1"/>
+        </w:rPr>
+      </w:pPr>
+      <w:r>
+        <w:rPr>
+          <w:rFonts w:ascii="inherit" w:eastAsia="宋体" w:hAnsi="inherit" w:cs="Consolas"/>
+          <w:color w:val="303336"/>
+          <w:kern w:val="0"/>
+          <w:sz w:val="20"/>
+          <w:szCs w:val="20"/>
+          <w:bdr w:val="none" w:sz="0" w:space="0" w:color="auto" w:frame="1"/>
+          <w:shd w:val="clear" w:color="auto" w:fill="EFF0F1"/>
+        </w:rPr>
+        <w:t xml:space="preserve">            </w:t>
+      </w:r>
+      <w:r>
+        <w:rPr>
+          <w:rFonts w:ascii="inherit" w:eastAsia="宋体" w:hAnsi="inherit" w:cs="Consolas"/>
+          <w:color w:val="101094"/>
+          <w:kern w:val="0"/>
+          <w:sz w:val="20"/>
+          <w:szCs w:val="20"/>
+          <w:bdr w:val="none" w:sz="0" w:space="0" w:color="auto" w:frame="1"/>
+          <w:shd w:val="clear" w:color="auto" w:fill="EFF0F1"/>
+        </w:rPr>
+        <w:t>let</w:t>
+      </w:r>
+      <w:r>
+        <w:rPr>
+          <w:rFonts w:ascii="inherit" w:eastAsia="宋体" w:hAnsi="inherit" w:cs="Consolas"/>
+          <w:color w:val="303336"/>
+          <w:kern w:val="0"/>
+          <w:sz w:val="20"/>
+          <w:szCs w:val="20"/>
+          <w:bdr w:val="none" w:sz="0" w:space="0" w:color="auto" w:frame="1"/>
+          <w:shd w:val="clear" w:color="auto" w:fill="EFF0F1"/>
+        </w:rPr>
+        <w:t xml:space="preserve"> liquidLocations = teamJSON[</w:t>
+      </w:r>
+      <w:r>
+        <w:rPr>
+          <w:rFonts w:ascii="inherit" w:eastAsia="宋体" w:hAnsi="inherit" w:cs="Consolas"/>
+          <w:color w:val="7D2727"/>
+          <w:kern w:val="0"/>
+          <w:sz w:val="20"/>
+          <w:szCs w:val="20"/>
+          <w:bdr w:val="none" w:sz="0" w:space="0" w:color="auto" w:frame="1"/>
+          <w:shd w:val="clear" w:color="auto" w:fill="EFF0F1"/>
+        </w:rPr>
+        <w:t>"coord"</w:t>
+      </w:r>
+      <w:r>
+        <w:rPr>
+          <w:rFonts w:ascii="inherit" w:eastAsia="宋体" w:hAnsi="inherit" w:cs="Consolas"/>
+          <w:color w:val="303336"/>
+          <w:kern w:val="0"/>
+          <w:sz w:val="20"/>
+          <w:szCs w:val="20"/>
+          <w:bdr w:val="none" w:sz="0" w:space="0" w:color="auto" w:frame="1"/>
+          <w:shd w:val="clear" w:color="auto" w:fill="EFF0F1"/>
+        </w:rPr>
+        <w:t xml:space="preserve">] </w:t>
+      </w:r>
+      <w:r>
+        <w:rPr>
+          <w:rFonts w:ascii="inherit" w:eastAsia="宋体" w:hAnsi="inherit" w:cs="Consolas"/>
+          <w:color w:val="101094"/>
+          <w:kern w:val="0"/>
+          <w:sz w:val="20"/>
+          <w:szCs w:val="20"/>
+          <w:bdr w:val="none" w:sz="0" w:space="0" w:color="auto" w:frame="1"/>
+          <w:shd w:val="clear" w:color="auto" w:fill="EFF0F1"/>
+        </w:rPr>
+        <w:t>as</w:t>
+      </w:r>
+      <w:r>
+        <w:rPr>
+          <w:rFonts w:ascii="inherit" w:eastAsia="宋体" w:hAnsi="inherit" w:cs="Consolas"/>
+          <w:color w:val="303336"/>
+          <w:kern w:val="0"/>
+          <w:sz w:val="20"/>
+          <w:szCs w:val="20"/>
+          <w:bdr w:val="none" w:sz="0" w:space="0" w:color="auto" w:frame="1"/>
+          <w:shd w:val="clear" w:color="auto" w:fill="EFF0F1"/>
+        </w:rPr>
+        <w:t>? [[</w:t>
+      </w:r>
+      <w:r>
+        <w:rPr>
+          <w:rFonts w:ascii="inherit" w:eastAsia="宋体" w:hAnsi="inherit" w:cs="Consolas"/>
+          <w:color w:val="2B91AF"/>
+          <w:kern w:val="0"/>
+          <w:sz w:val="20"/>
+          <w:szCs w:val="20"/>
+          <w:bdr w:val="none" w:sz="0" w:space="0" w:color="auto" w:frame="1"/>
+          <w:shd w:val="clear" w:color="auto" w:fill="EFF0F1"/>
+        </w:rPr>
+        <w:t>String</w:t>
+      </w:r>
+      <w:r>
+        <w:rPr>
+          <w:rFonts w:ascii="inherit" w:eastAsia="宋体" w:hAnsi="inherit" w:cs="Consolas"/>
+          <w:color w:val="303336"/>
+          <w:kern w:val="0"/>
+          <w:sz w:val="20"/>
+          <w:szCs w:val="20"/>
+          <w:bdr w:val="none" w:sz="0" w:space="0" w:color="auto" w:frame="1"/>
+          <w:shd w:val="clear" w:color="auto" w:fill="EFF0F1"/>
+        </w:rPr>
+        <w:t xml:space="preserve">: </w:t>
+      </w:r>
+      <w:r>
+        <w:rPr>
+          <w:rFonts w:ascii="inherit" w:eastAsia="宋体" w:hAnsi="inherit" w:cs="Consolas"/>
+          <w:color w:val="2B91AF"/>
+          <w:kern w:val="0"/>
+          <w:sz w:val="20"/>
+          <w:szCs w:val="20"/>
+          <w:bdr w:val="none" w:sz="0" w:space="0" w:color="auto" w:frame="1"/>
+          <w:shd w:val="clear" w:color="auto" w:fill="EFF0F1"/>
+        </w:rPr>
+        <w:t>Any</w:t>
+      </w:r>
+      <w:r>
+        <w:rPr>
+          <w:rFonts w:ascii="inherit" w:eastAsia="宋体" w:hAnsi="inherit" w:cs="Consolas"/>
+          <w:color w:val="303336"/>
+          <w:kern w:val="0"/>
+          <w:sz w:val="20"/>
+          <w:szCs w:val="20"/>
+          <w:bdr w:val="none" w:sz="0" w:space="0" w:color="auto" w:frame="1"/>
+          <w:shd w:val="clear" w:color="auto" w:fill="EFF0F1"/>
+        </w:rPr>
+        <w:t>]]</w:t>
+      </w:r>
+    </w:p>
+    <w:p>
+      <w:pPr>
+        <w:widowControl/>
+        <w:shd w:val="clear" w:color="auto" w:fill="EFF0F1"/>
+        <w:tabs>
+          <w:tab w:val="left" w:pos="916"/>
+          <w:tab w:val="left" w:pos="1832"/>
+          <w:tab w:val="left" w:pos="2748"/>
+          <w:tab w:val="left" w:pos="3664"/>
+          <w:tab w:val="left" w:pos="4580"/>
+          <w:tab w:val="left" w:pos="5496"/>
+          <w:tab w:val="left" w:pos="6412"/>
+          <w:tab w:val="left" w:pos="7328"/>
+          <w:tab w:val="left" w:pos="8244"/>
+          <w:tab w:val="left" w:pos="9160"/>
+          <w:tab w:val="left" w:pos="10076"/>
+          <w:tab w:val="left" w:pos="10992"/>
+          <w:tab w:val="left" w:pos="11908"/>
+          <w:tab w:val="left" w:pos="12824"/>
+          <w:tab w:val="left" w:pos="13740"/>
+          <w:tab w:val="left" w:pos="14656"/>
+        </w:tabs>
+        <w:jc w:val="left"/>
+        <w:textAlignment w:val="baseline"/>
+        <w:rPr>
+          <w:rFonts w:ascii="inherit" w:eastAsia="宋体" w:hAnsi="inherit" w:cs="Consolas" w:hint="eastAsia"/>
+          <w:color w:val="303336"/>
+          <w:kern w:val="0"/>
+          <w:sz w:val="20"/>
+          <w:szCs w:val="20"/>
+          <w:bdr w:val="none" w:sz="0" w:space="0" w:color="auto" w:frame="1"/>
+          <w:shd w:val="clear" w:color="auto" w:fill="EFF0F1"/>
+        </w:rPr>
+      </w:pPr>
+      <w:r>
+        <w:rPr>
+          <w:rFonts w:ascii="inherit" w:eastAsia="宋体" w:hAnsi="inherit" w:cs="Consolas"/>
+          <w:color w:val="303336"/>
+          <w:kern w:val="0"/>
+          <w:sz w:val="20"/>
+          <w:szCs w:val="20"/>
+          <w:bdr w:val="none" w:sz="0" w:space="0" w:color="auto" w:frame="1"/>
+          <w:shd w:val="clear" w:color="auto" w:fill="EFF0F1"/>
+        </w:rPr>
+        <w:t xml:space="preserve">            </w:t>
+      </w:r>
+      <w:r>
+        <w:rPr>
+          <w:rFonts w:ascii="inherit" w:eastAsia="宋体" w:hAnsi="inherit" w:cs="Consolas"/>
+          <w:color w:val="101094"/>
+          <w:kern w:val="0"/>
+          <w:sz w:val="20"/>
+          <w:szCs w:val="20"/>
+          <w:bdr w:val="none" w:sz="0" w:space="0" w:color="auto" w:frame="1"/>
+          <w:shd w:val="clear" w:color="auto" w:fill="EFF0F1"/>
+        </w:rPr>
+        <w:t>else</w:t>
+      </w:r>
+      <w:r>
+        <w:rPr>
+          <w:rFonts w:ascii="inherit" w:eastAsia="宋体" w:hAnsi="inherit" w:cs="Consolas"/>
+          <w:color w:val="303336"/>
+          <w:kern w:val="0"/>
+          <w:sz w:val="20"/>
+          <w:szCs w:val="20"/>
+          <w:bdr w:val="none" w:sz="0" w:space="0" w:color="auto" w:frame="1"/>
+          <w:shd w:val="clear" w:color="auto" w:fill="EFF0F1"/>
+        </w:rPr>
+        <w:t xml:space="preserve"> { </w:t>
+      </w:r>
+      <w:r>
+        <w:rPr>
+          <w:rFonts w:ascii="inherit" w:eastAsia="宋体" w:hAnsi="inherit" w:cs="Consolas"/>
+          <w:color w:val="101094"/>
+          <w:kern w:val="0"/>
+          <w:sz w:val="20"/>
+          <w:szCs w:val="20"/>
+          <w:bdr w:val="none" w:sz="0" w:space="0" w:color="auto" w:frame="1"/>
+          <w:shd w:val="clear" w:color="auto" w:fill="EFF0F1"/>
+        </w:rPr>
+        <w:t>return</w:t>
+      </w:r>
+      <w:r>
+        <w:rPr>
+          <w:rFonts w:ascii="inherit" w:eastAsia="宋体" w:hAnsi="inherit" w:cs="Consolas"/>
+          <w:color w:val="303336"/>
+          <w:kern w:val="0"/>
+          <w:sz w:val="20"/>
+          <w:szCs w:val="20"/>
+          <w:bdr w:val="none" w:sz="0" w:space="0" w:color="auto" w:frame="1"/>
+          <w:shd w:val="clear" w:color="auto" w:fill="EFF0F1"/>
+        </w:rPr>
+        <w:t xml:space="preserve"> }</w:t>
+      </w:r>
+    </w:p>
+    <w:p>
+      <w:pPr>
+        <w:widowControl/>
+        <w:shd w:val="clear" w:color="auto" w:fill="EFF0F1"/>
+        <w:tabs>
+          <w:tab w:val="left" w:pos="916"/>
+          <w:tab w:val="left" w:pos="1832"/>
+          <w:tab w:val="left" w:pos="2748"/>
+          <w:tab w:val="left" w:pos="3664"/>
+          <w:tab w:val="left" w:pos="4580"/>
+          <w:tab w:val="left" w:pos="5496"/>
+          <w:tab w:val="left" w:pos="6412"/>
+          <w:tab w:val="left" w:pos="7328"/>
+          <w:tab w:val="left" w:pos="8244"/>
+          <w:tab w:val="left" w:pos="9160"/>
+          <w:tab w:val="left" w:pos="10076"/>
+          <w:tab w:val="left" w:pos="10992"/>
+          <w:tab w:val="left" w:pos="11908"/>
+          <w:tab w:val="left" w:pos="12824"/>
+          <w:tab w:val="left" w:pos="13740"/>
+          <w:tab w:val="left" w:pos="14656"/>
+        </w:tabs>
+        <w:jc w:val="left"/>
+        <w:textAlignment w:val="baseline"/>
+        <w:rPr>
+          <w:rFonts w:ascii="inherit" w:eastAsia="宋体" w:hAnsi="inherit" w:cs="Consolas" w:hint="eastAsia"/>
+          <w:color w:val="303336"/>
+          <w:kern w:val="0"/>
+          <w:sz w:val="20"/>
+          <w:szCs w:val="20"/>
+          <w:bdr w:val="none" w:sz="0" w:space="0" w:color="auto" w:frame="1"/>
+          <w:shd w:val="clear" w:color="auto" w:fill="EFF0F1"/>
+        </w:rPr>
+      </w:pPr>
+    </w:p>
+    <w:p>
+      <w:pPr>
+        <w:widowControl/>
+        <w:shd w:val="clear" w:color="auto" w:fill="EFF0F1"/>
+        <w:tabs>
+          <w:tab w:val="left" w:pos="916"/>
+          <w:tab w:val="left" w:pos="1832"/>
+          <w:tab w:val="left" w:pos="2748"/>
+          <w:tab w:val="left" w:pos="3664"/>
+          <w:tab w:val="left" w:pos="4580"/>
+          <w:tab w:val="left" w:pos="5496"/>
+          <w:tab w:val="left" w:pos="6412"/>
+          <w:tab w:val="left" w:pos="7328"/>
+          <w:tab w:val="left" w:pos="8244"/>
+          <w:tab w:val="left" w:pos="9160"/>
+          <w:tab w:val="left" w:pos="10076"/>
+          <w:tab w:val="left" w:pos="10992"/>
+          <w:tab w:val="left" w:pos="11908"/>
+          <w:tab w:val="left" w:pos="12824"/>
+          <w:tab w:val="left" w:pos="13740"/>
+          <w:tab w:val="left" w:pos="14656"/>
+        </w:tabs>
+        <w:jc w:val="left"/>
+        <w:textAlignment w:val="baseline"/>
+        <w:rPr>
+          <w:rFonts w:ascii="inherit" w:eastAsia="宋体" w:hAnsi="inherit" w:cs="Consolas" w:hint="eastAsia"/>
+          <w:color w:val="303336"/>
+          <w:kern w:val="0"/>
+          <w:sz w:val="20"/>
+          <w:szCs w:val="20"/>
+          <w:bdr w:val="none" w:sz="0" w:space="0" w:color="auto" w:frame="1"/>
+          <w:shd w:val="clear" w:color="auto" w:fill="EFF0F1"/>
+        </w:rPr>
+      </w:pPr>
+      <w:r>
+        <w:rPr>
+          <w:rFonts w:ascii="inherit" w:eastAsia="宋体" w:hAnsi="inherit" w:cs="Consolas"/>
+          <w:color w:val="303336"/>
+          <w:kern w:val="0"/>
+          <w:sz w:val="20"/>
+          <w:szCs w:val="20"/>
+          <w:bdr w:val="none" w:sz="0" w:space="0" w:color="auto" w:frame="1"/>
+          <w:shd w:val="clear" w:color="auto" w:fill="EFF0F1"/>
+        </w:rPr>
+        <w:t xml:space="preserve">        </w:t>
+      </w:r>
+      <w:r>
+        <w:rPr>
+          <w:rFonts w:ascii="inherit" w:eastAsia="宋体" w:hAnsi="inherit" w:cs="Consolas"/>
+          <w:color w:val="858C93"/>
+          <w:kern w:val="0"/>
+          <w:sz w:val="20"/>
+          <w:szCs w:val="20"/>
+          <w:bdr w:val="none" w:sz="0" w:space="0" w:color="auto" w:frame="1"/>
+          <w:shd w:val="clear" w:color="auto" w:fill="EFF0F1"/>
+        </w:rPr>
+        <w:t>//looping through all the json objects in the array teams</w:t>
+      </w:r>
+    </w:p>
+    <w:p>
+      <w:pPr>
+        <w:widowControl/>
+        <w:shd w:val="clear" w:color="auto" w:fill="EFF0F1"/>
+        <w:tabs>
+          <w:tab w:val="left" w:pos="916"/>
+          <w:tab w:val="left" w:pos="1832"/>
+          <w:tab w:val="left" w:pos="2748"/>
+          <w:tab w:val="left" w:pos="3664"/>
+          <w:tab w:val="left" w:pos="4580"/>
+          <w:tab w:val="left" w:pos="5496"/>
+          <w:tab w:val="left" w:pos="6412"/>
+          <w:tab w:val="left" w:pos="7328"/>
+          <w:tab w:val="left" w:pos="8244"/>
+          <w:tab w:val="left" w:pos="9160"/>
+          <w:tab w:val="left" w:pos="10076"/>
+          <w:tab w:val="left" w:pos="10992"/>
+          <w:tab w:val="left" w:pos="11908"/>
+          <w:tab w:val="left" w:pos="12824"/>
+          <w:tab w:val="left" w:pos="13740"/>
+          <w:tab w:val="left" w:pos="14656"/>
+        </w:tabs>
+        <w:jc w:val="left"/>
+        <w:textAlignment w:val="baseline"/>
+        <w:rPr>
+          <w:rFonts w:ascii="inherit" w:eastAsia="宋体" w:hAnsi="inherit" w:cs="Consolas" w:hint="eastAsia"/>
+          <w:color w:val="303336"/>
+          <w:kern w:val="0"/>
+          <w:sz w:val="20"/>
+          <w:szCs w:val="20"/>
+          <w:bdr w:val="none" w:sz="0" w:space="0" w:color="auto" w:frame="1"/>
+          <w:shd w:val="clear" w:color="auto" w:fill="EFF0F1"/>
+        </w:rPr>
+      </w:pPr>
+      <w:r>
+        <w:rPr>
+          <w:rFonts w:ascii="inherit" w:eastAsia="宋体" w:hAnsi="inherit" w:cs="Consolas"/>
+          <w:color w:val="303336"/>
+          <w:kern w:val="0"/>
+          <w:sz w:val="20"/>
+          <w:szCs w:val="20"/>
+          <w:bdr w:val="none" w:sz="0" w:space="0" w:color="auto" w:frame="1"/>
+          <w:shd w:val="clear" w:color="auto" w:fill="EFF0F1"/>
+        </w:rPr>
+        <w:t xml:space="preserve">        </w:t>
+      </w:r>
+      <w:r>
+        <w:rPr>
+          <w:rFonts w:ascii="inherit" w:eastAsia="宋体" w:hAnsi="inherit" w:cs="Consolas"/>
+          <w:color w:val="101094"/>
+          <w:kern w:val="0"/>
+          <w:sz w:val="20"/>
+          <w:szCs w:val="20"/>
+          <w:bdr w:val="none" w:sz="0" w:space="0" w:color="auto" w:frame="1"/>
+          <w:shd w:val="clear" w:color="auto" w:fill="EFF0F1"/>
+        </w:rPr>
+        <w:t>for</w:t>
+      </w:r>
+      <w:r>
+        <w:rPr>
+          <w:rFonts w:ascii="inherit" w:eastAsia="宋体" w:hAnsi="inherit" w:cs="Consolas"/>
+          <w:color w:val="303336"/>
+          <w:kern w:val="0"/>
+          <w:sz w:val="20"/>
+          <w:szCs w:val="20"/>
+          <w:bdr w:val="none" w:sz="0" w:space="0" w:color="auto" w:frame="1"/>
+          <w:shd w:val="clear" w:color="auto" w:fill="EFF0F1"/>
+        </w:rPr>
+        <w:t xml:space="preserve"> i </w:t>
+      </w:r>
+      <w:r>
+        <w:rPr>
+          <w:rFonts w:ascii="inherit" w:eastAsia="宋体" w:hAnsi="inherit" w:cs="Consolas"/>
+          <w:color w:val="101094"/>
+          <w:kern w:val="0"/>
+          <w:sz w:val="20"/>
+          <w:szCs w:val="20"/>
+          <w:bdr w:val="none" w:sz="0" w:space="0" w:color="auto" w:frame="1"/>
+          <w:shd w:val="clear" w:color="auto" w:fill="EFF0F1"/>
+        </w:rPr>
+        <w:t>in</w:t>
+      </w:r>
+      <w:r>
+        <w:rPr>
+          <w:rFonts w:ascii="inherit" w:eastAsia="宋体" w:hAnsi="inherit" w:cs="Consolas"/>
+          <w:color w:val="303336"/>
+          <w:kern w:val="0"/>
+          <w:sz w:val="20"/>
+          <w:szCs w:val="20"/>
+          <w:bdr w:val="none" w:sz="0" w:space="0" w:color="auto" w:frame="1"/>
+          <w:shd w:val="clear" w:color="auto" w:fill="EFF0F1"/>
+        </w:rPr>
+        <w:t xml:space="preserve"> </w:t>
+      </w:r>
+      <w:r>
+        <w:rPr>
+          <w:rFonts w:ascii="inherit" w:eastAsia="宋体" w:hAnsi="inherit" w:cs="Consolas"/>
+          <w:color w:val="7D2727"/>
+          <w:kern w:val="0"/>
+          <w:sz w:val="20"/>
+          <w:szCs w:val="20"/>
+          <w:bdr w:val="none" w:sz="0" w:space="0" w:color="auto" w:frame="1"/>
+          <w:shd w:val="clear" w:color="auto" w:fill="EFF0F1"/>
+        </w:rPr>
+        <w:t>0</w:t>
+      </w:r>
+      <w:r>
+        <w:rPr>
+          <w:rFonts w:ascii="inherit" w:eastAsia="宋体" w:hAnsi="inherit" w:cs="Consolas"/>
+          <w:color w:val="303336"/>
+          <w:kern w:val="0"/>
+          <w:sz w:val="20"/>
+          <w:szCs w:val="20"/>
+          <w:bdr w:val="none" w:sz="0" w:space="0" w:color="auto" w:frame="1"/>
+          <w:shd w:val="clear" w:color="auto" w:fill="EFF0F1"/>
+        </w:rPr>
+        <w:t xml:space="preserve"> ..&lt; liquidLocations.count{</w:t>
+      </w:r>
+    </w:p>
+    <w:p>
+      <w:pPr>
+        <w:widowControl/>
+        <w:shd w:val="clear" w:color="auto" w:fill="EFF0F1"/>
+        <w:tabs>
+          <w:tab w:val="left" w:pos="916"/>
+          <w:tab w:val="left" w:pos="1832"/>
+          <w:tab w:val="left" w:pos="2748"/>
+          <w:tab w:val="left" w:pos="3664"/>
+          <w:tab w:val="left" w:pos="4580"/>
+          <w:tab w:val="left" w:pos="5496"/>
+          <w:tab w:val="left" w:pos="6412"/>
+          <w:tab w:val="left" w:pos="7328"/>
+          <w:tab w:val="left" w:pos="8244"/>
+          <w:tab w:val="left" w:pos="9160"/>
+          <w:tab w:val="left" w:pos="10076"/>
+          <w:tab w:val="left" w:pos="10992"/>
+          <w:tab w:val="left" w:pos="11908"/>
+          <w:tab w:val="left" w:pos="12824"/>
+          <w:tab w:val="left" w:pos="13740"/>
+          <w:tab w:val="left" w:pos="14656"/>
+        </w:tabs>
+        <w:jc w:val="left"/>
+        <w:textAlignment w:val="baseline"/>
+        <w:rPr>
+          <w:rFonts w:ascii="inherit" w:eastAsia="宋体" w:hAnsi="inherit" w:cs="Consolas" w:hint="eastAsia"/>
+          <w:color w:val="303336"/>
+          <w:kern w:val="0"/>
+          <w:sz w:val="20"/>
+          <w:szCs w:val="20"/>
+          <w:bdr w:val="none" w:sz="0" w:space="0" w:color="auto" w:frame="1"/>
+          <w:shd w:val="clear" w:color="auto" w:fill="EFF0F1"/>
+        </w:rPr>
+      </w:pPr>
+      <w:r>
+        <w:rPr>
+          <w:rFonts w:ascii="inherit" w:eastAsia="宋体" w:hAnsi="inherit" w:cs="Consolas"/>
+          <w:color w:val="303336"/>
+          <w:kern w:val="0"/>
+          <w:sz w:val="20"/>
+          <w:szCs w:val="20"/>
+          <w:bdr w:val="none" w:sz="0" w:space="0" w:color="auto" w:frame="1"/>
+          <w:shd w:val="clear" w:color="auto" w:fill="EFF0F1"/>
+        </w:rPr>
+        <w:t xml:space="preserve">            </w:t>
+      </w:r>
+      <w:r>
+        <w:rPr>
+          <w:rFonts w:ascii="inherit" w:eastAsia="宋体" w:hAnsi="inherit" w:cs="Consolas"/>
+          <w:color w:val="101094"/>
+          <w:kern w:val="0"/>
+          <w:sz w:val="20"/>
+          <w:szCs w:val="20"/>
+          <w:bdr w:val="none" w:sz="0" w:space="0" w:color="auto" w:frame="1"/>
+          <w:shd w:val="clear" w:color="auto" w:fill="EFF0F1"/>
+        </w:rPr>
+        <w:t>let</w:t>
+      </w:r>
+      <w:r>
+        <w:rPr>
+          <w:rFonts w:ascii="inherit" w:eastAsia="宋体" w:hAnsi="inherit" w:cs="Consolas"/>
+          <w:color w:val="303336"/>
+          <w:kern w:val="0"/>
+          <w:sz w:val="20"/>
+          <w:szCs w:val="20"/>
+          <w:bdr w:val="none" w:sz="0" w:space="0" w:color="auto" w:frame="1"/>
+          <w:shd w:val="clear" w:color="auto" w:fill="EFF0F1"/>
+        </w:rPr>
+        <w:t xml:space="preserve"> teamId: </w:t>
+      </w:r>
+      <w:r>
+        <w:rPr>
+          <w:rFonts w:ascii="inherit" w:eastAsia="宋体" w:hAnsi="inherit" w:cs="Consolas"/>
+          <w:color w:val="2B91AF"/>
+          <w:kern w:val="0"/>
+          <w:sz w:val="20"/>
+          <w:szCs w:val="20"/>
+          <w:bdr w:val="none" w:sz="0" w:space="0" w:color="auto" w:frame="1"/>
+          <w:shd w:val="clear" w:color="auto" w:fill="EFF0F1"/>
+        </w:rPr>
+        <w:t>Int</w:t>
+      </w:r>
+      <w:r>
+        <w:rPr>
+          <w:rFonts w:ascii="inherit" w:eastAsia="宋体" w:hAnsi="inherit" w:cs="Consolas"/>
+          <w:color w:val="303336"/>
+          <w:kern w:val="0"/>
+          <w:sz w:val="20"/>
+          <w:szCs w:val="20"/>
+          <w:bdr w:val="none" w:sz="0" w:space="0" w:color="auto" w:frame="1"/>
+          <w:shd w:val="clear" w:color="auto" w:fill="EFF0F1"/>
+        </w:rPr>
+        <w:t xml:space="preserve"> = (liquidLocations[i][</w:t>
+      </w:r>
+      <w:r>
+        <w:rPr>
+          <w:rFonts w:ascii="inherit" w:eastAsia="宋体" w:hAnsi="inherit" w:cs="Consolas"/>
+          <w:color w:val="7D2727"/>
+          <w:kern w:val="0"/>
+          <w:sz w:val="20"/>
+          <w:szCs w:val="20"/>
+          <w:bdr w:val="none" w:sz="0" w:space="0" w:color="auto" w:frame="1"/>
+          <w:shd w:val="clear" w:color="auto" w:fill="EFF0F1"/>
+        </w:rPr>
+        <w:t>"locationid"</w:t>
+      </w:r>
+      <w:r>
+        <w:rPr>
+          <w:rFonts w:ascii="inherit" w:eastAsia="宋体" w:hAnsi="inherit" w:cs="Consolas"/>
+          <w:color w:val="303336"/>
+          <w:kern w:val="0"/>
+          <w:sz w:val="20"/>
+          <w:szCs w:val="20"/>
+          <w:bdr w:val="none" w:sz="0" w:space="0" w:color="auto" w:frame="1"/>
+          <w:shd w:val="clear" w:color="auto" w:fill="EFF0F1"/>
+        </w:rPr>
+        <w:t xml:space="preserve">] </w:t>
+      </w:r>
+      <w:r>
+        <w:rPr>
+          <w:rFonts w:ascii="inherit" w:eastAsia="宋体" w:hAnsi="inherit" w:cs="Consolas"/>
+          <w:color w:val="101094"/>
+          <w:kern w:val="0"/>
+          <w:sz w:val="20"/>
+          <w:szCs w:val="20"/>
+          <w:bdr w:val="none" w:sz="0" w:space="0" w:color="auto" w:frame="1"/>
+          <w:shd w:val="clear" w:color="auto" w:fill="EFF0F1"/>
+        </w:rPr>
+        <w:t>as</w:t>
+      </w:r>
+      <w:r>
+        <w:rPr>
+          <w:rFonts w:ascii="inherit" w:eastAsia="宋体" w:hAnsi="inherit" w:cs="Consolas"/>
+          <w:color w:val="303336"/>
+          <w:kern w:val="0"/>
+          <w:sz w:val="20"/>
+          <w:szCs w:val="20"/>
+          <w:bdr w:val="none" w:sz="0" w:space="0" w:color="auto" w:frame="1"/>
+          <w:shd w:val="clear" w:color="auto" w:fill="EFF0F1"/>
+        </w:rPr>
+        <w:t xml:space="preserve">! </w:t>
+      </w:r>
+      <w:r>
+        <w:rPr>
+          <w:rFonts w:ascii="inherit" w:eastAsia="宋体" w:hAnsi="inherit" w:cs="Consolas"/>
+          <w:color w:val="2B91AF"/>
+          <w:kern w:val="0"/>
+          <w:sz w:val="20"/>
+          <w:szCs w:val="20"/>
+          <w:bdr w:val="none" w:sz="0" w:space="0" w:color="auto" w:frame="1"/>
+          <w:shd w:val="clear" w:color="auto" w:fill="EFF0F1"/>
+        </w:rPr>
+        <w:t>NSString</w:t>
+      </w:r>
+      <w:r>
+        <w:rPr>
+          <w:rFonts w:ascii="inherit" w:eastAsia="宋体" w:hAnsi="inherit" w:cs="Consolas"/>
+          <w:color w:val="303336"/>
+          <w:kern w:val="0"/>
+          <w:sz w:val="20"/>
+          <w:szCs w:val="20"/>
+          <w:bdr w:val="none" w:sz="0" w:space="0" w:color="auto" w:frame="1"/>
+          <w:shd w:val="clear" w:color="auto" w:fill="EFF0F1"/>
+        </w:rPr>
+        <w:t>).integerValue</w:t>
+      </w:r>
+    </w:p>
+    <w:p>
+      <w:pPr>
+        <w:widowControl/>
+        <w:shd w:val="clear" w:color="auto" w:fill="EFF0F1"/>
+        <w:tabs>
+          <w:tab w:val="left" w:pos="916"/>
+          <w:tab w:val="left" w:pos="1832"/>
+          <w:tab w:val="left" w:pos="2748"/>
+          <w:tab w:val="left" w:pos="3664"/>
+          <w:tab w:val="left" w:pos="4580"/>
+          <w:tab w:val="left" w:pos="5496"/>
+          <w:tab w:val="left" w:pos="6412"/>
+          <w:tab w:val="left" w:pos="7328"/>
+          <w:tab w:val="left" w:pos="8244"/>
+          <w:tab w:val="left" w:pos="9160"/>
+          <w:tab w:val="left" w:pos="10076"/>
+          <w:tab w:val="left" w:pos="10992"/>
+          <w:tab w:val="left" w:pos="11908"/>
+          <w:tab w:val="left" w:pos="12824"/>
+          <w:tab w:val="left" w:pos="13740"/>
+          <w:tab w:val="left" w:pos="14656"/>
+        </w:tabs>
+        <w:jc w:val="left"/>
+        <w:textAlignment w:val="baseline"/>
+        <w:rPr>
+          <w:rFonts w:ascii="inherit" w:eastAsia="宋体" w:hAnsi="inherit" w:cs="Consolas" w:hint="eastAsia"/>
+          <w:color w:val="303336"/>
+          <w:kern w:val="0"/>
+          <w:sz w:val="20"/>
+          <w:szCs w:val="20"/>
+          <w:bdr w:val="none" w:sz="0" w:space="0" w:color="auto" w:frame="1"/>
+          <w:shd w:val="clear" w:color="auto" w:fill="EFF0F1"/>
+        </w:rPr>
+      </w:pPr>
+      <w:r>
+        <w:rPr>
+          <w:rFonts w:ascii="inherit" w:eastAsia="宋体" w:hAnsi="inherit" w:cs="Consolas"/>
+          <w:color w:val="303336"/>
+          <w:kern w:val="0"/>
+          <w:sz w:val="20"/>
+          <w:szCs w:val="20"/>
+          <w:bdr w:val="none" w:sz="0" w:space="0" w:color="auto" w:frame="1"/>
+          <w:shd w:val="clear" w:color="auto" w:fill="EFF0F1"/>
+        </w:rPr>
+        <w:t xml:space="preserve">            </w:t>
+      </w:r>
+      <w:r>
+        <w:rPr>
+          <w:rFonts w:ascii="inherit" w:eastAsia="宋体" w:hAnsi="inherit" w:cs="Consolas"/>
+          <w:color w:val="101094"/>
+          <w:kern w:val="0"/>
+          <w:sz w:val="20"/>
+          <w:szCs w:val="20"/>
+          <w:bdr w:val="none" w:sz="0" w:space="0" w:color="auto" w:frame="1"/>
+          <w:shd w:val="clear" w:color="auto" w:fill="EFF0F1"/>
+        </w:rPr>
+        <w:t>print</w:t>
+      </w:r>
+      <w:r>
+        <w:rPr>
+          <w:rFonts w:ascii="inherit" w:eastAsia="宋体" w:hAnsi="inherit" w:cs="Consolas"/>
+          <w:color w:val="303336"/>
+          <w:kern w:val="0"/>
+          <w:sz w:val="20"/>
+          <w:szCs w:val="20"/>
+          <w:bdr w:val="none" w:sz="0" w:space="0" w:color="auto" w:frame="1"/>
+          <w:shd w:val="clear" w:color="auto" w:fill="EFF0F1"/>
+        </w:rPr>
+        <w:t>(teamId)</w:t>
+      </w:r>
+    </w:p>
+    <w:p>
+      <w:pPr>
+        <w:widowControl/>
+        <w:shd w:val="clear" w:color="auto" w:fill="EFF0F1"/>
+        <w:tabs>
+          <w:tab w:val="left" w:pos="916"/>
+          <w:tab w:val="left" w:pos="1832"/>
+          <w:tab w:val="left" w:pos="2748"/>
+          <w:tab w:val="left" w:pos="3664"/>
+          <w:tab w:val="left" w:pos="4580"/>
+          <w:tab w:val="left" w:pos="5496"/>
+          <w:tab w:val="left" w:pos="6412"/>
+          <w:tab w:val="left" w:pos="7328"/>
+          <w:tab w:val="left" w:pos="8244"/>
+          <w:tab w:val="left" w:pos="9160"/>
+          <w:tab w:val="left" w:pos="10076"/>
+          <w:tab w:val="left" w:pos="10992"/>
+          <w:tab w:val="left" w:pos="11908"/>
+          <w:tab w:val="left" w:pos="12824"/>
+          <w:tab w:val="left" w:pos="13740"/>
+          <w:tab w:val="left" w:pos="14656"/>
+        </w:tabs>
+        <w:jc w:val="left"/>
+        <w:textAlignment w:val="baseline"/>
+        <w:rPr>
+          <w:rFonts w:ascii="inherit" w:eastAsia="宋体" w:hAnsi="inherit" w:cs="Consolas" w:hint="eastAsia"/>
+          <w:color w:val="303336"/>
+          <w:kern w:val="0"/>
+          <w:sz w:val="20"/>
+          <w:szCs w:val="20"/>
+          <w:bdr w:val="none" w:sz="0" w:space="0" w:color="auto" w:frame="1"/>
+          <w:shd w:val="clear" w:color="auto" w:fill="EFF0F1"/>
+        </w:rPr>
+      </w:pPr>
+      <w:r>
+        <w:rPr>
+          <w:rFonts w:ascii="inherit" w:eastAsia="宋体" w:hAnsi="inherit" w:cs="Consolas"/>
+          <w:color w:val="303336"/>
+          <w:kern w:val="0"/>
+          <w:sz w:val="20"/>
+          <w:szCs w:val="20"/>
+          <w:bdr w:val="none" w:sz="0" w:space="0" w:color="auto" w:frame="1"/>
+          <w:shd w:val="clear" w:color="auto" w:fill="EFF0F1"/>
+        </w:rPr>
+        <w:t xml:space="preserve">        }</w:t>
+      </w:r>
+    </w:p>
+    <w:p>
+      <w:pPr>
+        <w:widowControl/>
+        <w:shd w:val="clear" w:color="auto" w:fill="EFF0F1"/>
+        <w:tabs>
+          <w:tab w:val="left" w:pos="916"/>
+          <w:tab w:val="left" w:pos="1832"/>
+          <w:tab w:val="left" w:pos="2748"/>
+          <w:tab w:val="left" w:pos="3664"/>
+          <w:tab w:val="left" w:pos="4580"/>
+          <w:tab w:val="left" w:pos="5496"/>
+          <w:tab w:val="left" w:pos="6412"/>
+          <w:tab w:val="left" w:pos="7328"/>
+          <w:tab w:val="left" w:pos="8244"/>
+          <w:tab w:val="left" w:pos="9160"/>
+          <w:tab w:val="left" w:pos="10076"/>
+          <w:tab w:val="left" w:pos="10992"/>
+          <w:tab w:val="left" w:pos="11908"/>
+          <w:tab w:val="left" w:pos="12824"/>
+          <w:tab w:val="left" w:pos="13740"/>
+          <w:tab w:val="left" w:pos="14656"/>
+        </w:tabs>
+        <w:jc w:val="left"/>
+        <w:textAlignment w:val="baseline"/>
+        <w:rPr>
+          <w:rFonts w:ascii="inherit" w:eastAsia="宋体" w:hAnsi="inherit" w:cs="Consolas" w:hint="eastAsia"/>
+          <w:color w:val="303336"/>
+          <w:kern w:val="0"/>
+          <w:sz w:val="20"/>
+          <w:szCs w:val="20"/>
+          <w:bdr w:val="none" w:sz="0" w:space="0" w:color="auto" w:frame="1"/>
+          <w:shd w:val="clear" w:color="auto" w:fill="EFF0F1"/>
+        </w:rPr>
+      </w:pPr>
+    </w:p>
+    <w:p>
+      <w:pPr>
+        <w:widowControl/>
+        <w:shd w:val="clear" w:color="auto" w:fill="EFF0F1"/>
+        <w:tabs>
+          <w:tab w:val="left" w:pos="916"/>
+          <w:tab w:val="left" w:pos="1832"/>
+          <w:tab w:val="left" w:pos="2748"/>
+          <w:tab w:val="left" w:pos="3664"/>
+          <w:tab w:val="left" w:pos="4580"/>
+          <w:tab w:val="left" w:pos="5496"/>
+          <w:tab w:val="left" w:pos="6412"/>
+          <w:tab w:val="left" w:pos="7328"/>
+          <w:tab w:val="left" w:pos="8244"/>
+          <w:tab w:val="left" w:pos="9160"/>
+          <w:tab w:val="left" w:pos="10076"/>
+          <w:tab w:val="left" w:pos="10992"/>
+          <w:tab w:val="left" w:pos="11908"/>
+          <w:tab w:val="left" w:pos="12824"/>
+          <w:tab w:val="left" w:pos="13740"/>
+          <w:tab w:val="left" w:pos="14656"/>
+        </w:tabs>
+        <w:jc w:val="left"/>
+        <w:textAlignment w:val="baseline"/>
+        <w:rPr>
+          <w:rFonts w:ascii="inherit" w:eastAsia="宋体" w:hAnsi="inherit" w:cs="Consolas" w:hint="eastAsia"/>
+          <w:color w:val="303336"/>
+          <w:kern w:val="0"/>
+          <w:sz w:val="20"/>
+          <w:szCs w:val="20"/>
+          <w:bdr w:val="none" w:sz="0" w:space="0" w:color="auto" w:frame="1"/>
+          <w:shd w:val="clear" w:color="auto" w:fill="EFF0F1"/>
+        </w:rPr>
+      </w:pPr>
+      <w:r>
+        <w:rPr>
+          <w:rFonts w:ascii="inherit" w:eastAsia="宋体" w:hAnsi="inherit" w:cs="Consolas"/>
+          <w:color w:val="303336"/>
+          <w:kern w:val="0"/>
+          <w:sz w:val="20"/>
+          <w:szCs w:val="20"/>
+          <w:bdr w:val="none" w:sz="0" w:space="0" w:color="auto" w:frame="1"/>
+          <w:shd w:val="clear" w:color="auto" w:fill="EFF0F1"/>
+        </w:rPr>
+        <w:lastRenderedPageBreak/>
+        <w:t xml:space="preserve">    } </w:t>
+      </w:r>
+      <w:r>
+        <w:rPr>
+          <w:rFonts w:ascii="inherit" w:eastAsia="宋体" w:hAnsi="inherit" w:cs="Consolas"/>
+          <w:color w:val="101094"/>
+          <w:kern w:val="0"/>
+          <w:sz w:val="20"/>
+          <w:szCs w:val="20"/>
+          <w:bdr w:val="none" w:sz="0" w:space="0" w:color="auto" w:frame="1"/>
+          <w:shd w:val="clear" w:color="auto" w:fill="EFF0F1"/>
+        </w:rPr>
+        <w:t>catch</w:t>
+      </w:r>
+      <w:r>
+        <w:rPr>
+          <w:rFonts w:ascii="inherit" w:eastAsia="宋体" w:hAnsi="inherit" w:cs="Consolas"/>
+          <w:color w:val="303336"/>
+          <w:kern w:val="0"/>
+          <w:sz w:val="20"/>
+          <w:szCs w:val="20"/>
+          <w:bdr w:val="none" w:sz="0" w:space="0" w:color="auto" w:frame="1"/>
+          <w:shd w:val="clear" w:color="auto" w:fill="EFF0F1"/>
+        </w:rPr>
+        <w:t xml:space="preserve"> {</w:t>
+      </w:r>
+    </w:p>
+    <w:p>
+      <w:pPr>
+        <w:widowControl/>
+        <w:shd w:val="clear" w:color="auto" w:fill="EFF0F1"/>
+        <w:tabs>
+          <w:tab w:val="left" w:pos="916"/>
+          <w:tab w:val="left" w:pos="1832"/>
+          <w:tab w:val="left" w:pos="2748"/>
+          <w:tab w:val="left" w:pos="3664"/>
+          <w:tab w:val="left" w:pos="4580"/>
+          <w:tab w:val="left" w:pos="5496"/>
+          <w:tab w:val="left" w:pos="6412"/>
+          <w:tab w:val="left" w:pos="7328"/>
+          <w:tab w:val="left" w:pos="8244"/>
+          <w:tab w:val="left" w:pos="9160"/>
+          <w:tab w:val="left" w:pos="10076"/>
+          <w:tab w:val="left" w:pos="10992"/>
+          <w:tab w:val="left" w:pos="11908"/>
+          <w:tab w:val="left" w:pos="12824"/>
+          <w:tab w:val="left" w:pos="13740"/>
+          <w:tab w:val="left" w:pos="14656"/>
+        </w:tabs>
+        <w:jc w:val="left"/>
+        <w:textAlignment w:val="baseline"/>
+        <w:rPr>
+          <w:rFonts w:ascii="inherit" w:eastAsia="宋体" w:hAnsi="inherit" w:cs="Consolas" w:hint="eastAsia"/>
+          <w:color w:val="303336"/>
+          <w:kern w:val="0"/>
+          <w:sz w:val="20"/>
+          <w:szCs w:val="20"/>
+          <w:bdr w:val="none" w:sz="0" w:space="0" w:color="auto" w:frame="1"/>
+          <w:shd w:val="clear" w:color="auto" w:fill="EFF0F1"/>
+        </w:rPr>
+      </w:pPr>
+      <w:r>
+        <w:rPr>
+          <w:rFonts w:ascii="inherit" w:eastAsia="宋体" w:hAnsi="inherit" w:cs="Consolas"/>
+          <w:color w:val="303336"/>
+          <w:kern w:val="0"/>
+          <w:sz w:val="20"/>
+          <w:szCs w:val="20"/>
+          <w:bdr w:val="none" w:sz="0" w:space="0" w:color="auto" w:frame="1"/>
+          <w:shd w:val="clear" w:color="auto" w:fill="EFF0F1"/>
+        </w:rPr>
+        <w:t xml:space="preserve">        </w:t>
+      </w:r>
+      <w:r>
+        <w:rPr>
+          <w:rFonts w:ascii="inherit" w:eastAsia="宋体" w:hAnsi="inherit" w:cs="Consolas"/>
+          <w:color w:val="101094"/>
+          <w:kern w:val="0"/>
+          <w:sz w:val="20"/>
+          <w:szCs w:val="20"/>
+          <w:bdr w:val="none" w:sz="0" w:space="0" w:color="auto" w:frame="1"/>
+          <w:shd w:val="clear" w:color="auto" w:fill="EFF0F1"/>
+        </w:rPr>
+        <w:t>print</w:t>
+      </w:r>
+      <w:r>
+        <w:rPr>
+          <w:rFonts w:ascii="inherit" w:eastAsia="宋体" w:hAnsi="inherit" w:cs="Consolas"/>
+          <w:color w:val="303336"/>
+          <w:kern w:val="0"/>
+          <w:sz w:val="20"/>
+          <w:szCs w:val="20"/>
+          <w:bdr w:val="none" w:sz="0" w:space="0" w:color="auto" w:frame="1"/>
+          <w:shd w:val="clear" w:color="auto" w:fill="EFF0F1"/>
+        </w:rPr>
+        <w:t>(error)</w:t>
+      </w:r>
+    </w:p>
+    <w:p>
+      <w:pPr>
+        <w:widowControl/>
+        <w:shd w:val="clear" w:color="auto" w:fill="EFF0F1"/>
+        <w:tabs>
+          <w:tab w:val="left" w:pos="916"/>
+          <w:tab w:val="left" w:pos="1832"/>
+          <w:tab w:val="left" w:pos="2748"/>
+          <w:tab w:val="left" w:pos="3664"/>
+          <w:tab w:val="left" w:pos="4580"/>
+          <w:tab w:val="left" w:pos="5496"/>
+          <w:tab w:val="left" w:pos="6412"/>
+          <w:tab w:val="left" w:pos="7328"/>
+          <w:tab w:val="left" w:pos="8244"/>
+          <w:tab w:val="left" w:pos="9160"/>
+          <w:tab w:val="left" w:pos="10076"/>
+          <w:tab w:val="left" w:pos="10992"/>
+          <w:tab w:val="left" w:pos="11908"/>
+          <w:tab w:val="left" w:pos="12824"/>
+          <w:tab w:val="left" w:pos="13740"/>
+          <w:tab w:val="left" w:pos="14656"/>
+        </w:tabs>
+        <w:jc w:val="left"/>
+        <w:textAlignment w:val="baseline"/>
+        <w:rPr>
+          <w:rFonts w:ascii="Consolas" w:eastAsia="宋体" w:hAnsi="Consolas" w:cs="Consolas"/>
+          <w:color w:val="393318"/>
+          <w:kern w:val="0"/>
+          <w:sz w:val="20"/>
+          <w:szCs w:val="20"/>
+        </w:rPr>
+      </w:pPr>
+      <w:r>
+        <w:rPr>
+          <w:rFonts w:ascii="inherit" w:eastAsia="宋体" w:hAnsi="inherit" w:cs="Consolas"/>
+          <w:color w:val="303336"/>
+          <w:kern w:val="0"/>
+          <w:sz w:val="20"/>
+          <w:szCs w:val="20"/>
+          <w:bdr w:val="none" w:sz="0" w:space="0" w:color="auto" w:frame="1"/>
+          <w:shd w:val="clear" w:color="auto" w:fill="EFF0F1"/>
+        </w:rPr>
+        <w:t xml:space="preserve">    }</w:t>
+      </w:r>
+    </w:p>
+    <w:p>
+      <w:pPr>
+        <w:wordWrap w:val="0"/>
+        <w:rPr>
+          <w:rFonts w:ascii="Times New Roman" w:eastAsia="宋体" w:hAnsi="Times New Roman" w:cs="Arial"/>
+          <w:sz w:val="28"/>
+          <w:szCs w:val="28"/>
+          <w:shd w:val="clear" w:color="auto" w:fill="FFFFFF"/>
+        </w:rPr>
+      </w:pPr>
+    </w:p>
+    <w:p>
+      <w:pPr>
+        <w:wordWrap w:val="0"/>
+        <w:rPr>
+          <w:rFonts w:ascii="Times New Roman" w:eastAsia="宋体" w:hAnsi="Times New Roman" w:cs="Arial"/>
+          <w:b/>
+          <w:sz w:val="52"/>
+          <w:szCs w:val="52"/>
+          <w:shd w:val="clear" w:color="auto" w:fill="FFFFFF"/>
+        </w:rPr>
+      </w:pPr>
+      <w:r>
+        <w:rPr>
+          <w:rFonts w:ascii="Times New Roman" w:eastAsia="宋体" w:hAnsi="Times New Roman" w:cs="Arial" w:hint="eastAsia"/>
+          <w:b/>
+          <w:sz w:val="52"/>
+          <w:szCs w:val="52"/>
+          <w:shd w:val="clear" w:color="auto" w:fill="FFFFFF"/>
+        </w:rPr>
+        <w:t>问题</w:t>
+      </w:r>
+      <w:r>
+        <w:rPr>
+          <w:rFonts w:ascii="Times New Roman" w:eastAsia="宋体" w:hAnsi="Times New Roman" w:cs="Arial"/>
+          <w:b/>
+          <w:sz w:val="52"/>
+          <w:szCs w:val="52"/>
+          <w:shd w:val="clear" w:color="auto" w:fill="FFFFFF"/>
+        </w:rPr>
+        <w:t>解决</w:t>
+      </w:r>
+      <w:r>
+        <w:rPr>
+          <w:rFonts w:ascii="Times New Roman" w:eastAsia="宋体" w:hAnsi="Times New Roman" w:cs="Arial" w:hint="eastAsia"/>
+          <w:b/>
+          <w:sz w:val="52"/>
+          <w:szCs w:val="52"/>
+          <w:shd w:val="clear" w:color="auto" w:fill="FFFFFF"/>
+        </w:rPr>
+        <w:t>：</w:t>
+      </w:r>
+      <w:r>
+        <w:rPr>
+          <w:rFonts w:ascii="Times New Roman" w:eastAsia="宋体" w:hAnsi="Times New Roman" w:cs="Arial"/>
+          <w:b/>
+          <w:sz w:val="52"/>
+          <w:szCs w:val="52"/>
+          <w:shd w:val="clear" w:color="auto" w:fill="FFFFFF"/>
+        </w:rPr>
+        <w:t>屏幕区域的不同</w:t>
+      </w:r>
+    </w:p>
+    <w:p>
+      <w:pPr>
+        <w:wordWrap w:val="0"/>
+        <w:rPr>
+          <w:rFonts w:ascii="Times New Roman" w:eastAsia="宋体" w:hAnsi="Times New Roman" w:cs="Arial"/>
+          <w:b/>
+          <w:sz w:val="52"/>
+          <w:szCs w:val="52"/>
+          <w:shd w:val="clear" w:color="auto" w:fill="FFFFFF"/>
+        </w:rPr>
+      </w:pPr>
+      <w:r>
+        <w:rPr>
+          <w:rFonts w:ascii="Times New Roman" w:eastAsia="宋体" w:hAnsi="Times New Roman" w:cs="Arial" w:hint="eastAsia"/>
+          <w:b/>
+          <w:sz w:val="52"/>
+          <w:szCs w:val="52"/>
+          <w:shd w:val="clear" w:color="auto" w:fill="FFFFFF"/>
+        </w:rPr>
+        <w:t>模拟器用的是</w:t>
+      </w:r>
+      <w:r>
+        <w:rPr>
+          <w:rFonts w:ascii="Times New Roman" w:eastAsia="宋体" w:hAnsi="Times New Roman" w:cs="Arial" w:hint="eastAsia"/>
+          <w:b/>
+          <w:sz w:val="52"/>
+          <w:szCs w:val="52"/>
+          <w:shd w:val="clear" w:color="auto" w:fill="FFFFFF"/>
+        </w:rPr>
+        <w:t>iPhone7</w:t>
+      </w:r>
+      <w:r>
+        <w:rPr>
+          <w:rFonts w:ascii="Times New Roman" w:eastAsia="宋体" w:hAnsi="Times New Roman" w:cs="Arial" w:hint="eastAsia"/>
+          <w:b/>
+          <w:sz w:val="52"/>
+          <w:szCs w:val="52"/>
+          <w:shd w:val="clear" w:color="auto" w:fill="FFFFFF"/>
+        </w:rPr>
+        <w:t>，所以屏幕大点，所以那个区域是有学校的，</w:t>
+      </w:r>
+      <w:r>
+        <w:rPr>
+          <w:rFonts w:ascii="Times New Roman" w:eastAsia="宋体" w:hAnsi="Times New Roman" w:cs="Arial" w:hint="eastAsia"/>
+          <w:b/>
+          <w:sz w:val="52"/>
+          <w:szCs w:val="52"/>
+          <w:shd w:val="clear" w:color="auto" w:fill="FFFFFF"/>
+        </w:rPr>
+        <w:t>iPhone</w:t>
+      </w:r>
+      <w:r>
+        <w:rPr>
+          <w:rFonts w:ascii="Times New Roman" w:eastAsia="宋体" w:hAnsi="Times New Roman" w:cs="Arial" w:hint="eastAsia"/>
+          <w:b/>
+          <w:sz w:val="52"/>
+          <w:szCs w:val="52"/>
+          <w:shd w:val="clear" w:color="auto" w:fill="FFFFFF"/>
+        </w:rPr>
+        <w:t>是</w:t>
+      </w:r>
+      <w:r>
+        <w:rPr>
+          <w:rFonts w:ascii="Times New Roman" w:eastAsia="宋体" w:hAnsi="Times New Roman" w:cs="Arial" w:hint="eastAsia"/>
+          <w:b/>
+          <w:sz w:val="52"/>
+          <w:szCs w:val="52"/>
+          <w:shd w:val="clear" w:color="auto" w:fill="FFFFFF"/>
+        </w:rPr>
+        <w:t>6</w:t>
+      </w:r>
+      <w:r>
+        <w:rPr>
+          <w:rFonts w:ascii="Times New Roman" w:eastAsia="宋体" w:hAnsi="Times New Roman" w:cs="Arial" w:hint="eastAsia"/>
+          <w:b/>
+          <w:sz w:val="52"/>
+          <w:szCs w:val="52"/>
+          <w:shd w:val="clear" w:color="auto" w:fill="FFFFFF"/>
+        </w:rPr>
+        <w:t>的那个屏幕区域就小了，所以没有，模拟器换成</w:t>
+      </w:r>
+      <w:r>
+        <w:rPr>
+          <w:rFonts w:ascii="Times New Roman" w:eastAsia="宋体" w:hAnsi="Times New Roman" w:cs="Arial" w:hint="eastAsia"/>
+          <w:b/>
+          <w:sz w:val="52"/>
+          <w:szCs w:val="52"/>
+          <w:shd w:val="clear" w:color="auto" w:fill="FFFFFF"/>
+        </w:rPr>
+        <w:t>iPhone6</w:t>
+      </w:r>
+      <w:r>
+        <w:rPr>
+          <w:rFonts w:ascii="Times New Roman" w:eastAsia="宋体" w:hAnsi="Times New Roman" w:cs="Arial" w:hint="eastAsia"/>
+          <w:b/>
+          <w:sz w:val="52"/>
+          <w:szCs w:val="52"/>
+          <w:shd w:val="clear" w:color="auto" w:fill="FFFFFF"/>
+        </w:rPr>
+        <w:t>之后也就没有数据了</w:t>
+      </w:r>
+    </w:p>
+    <w:p>
+      <w:pPr>
+        <w:wordWrap w:val="0"/>
+        <w:rPr>
+          <w:rFonts w:ascii="Times New Roman" w:eastAsia="宋体" w:hAnsi="Times New Roman" w:cs="Arial"/>
+          <w:b/>
+          <w:color w:val="FF0000"/>
+          <w:sz w:val="52"/>
+          <w:szCs w:val="52"/>
+          <w:shd w:val="clear" w:color="auto" w:fill="FFFFFF"/>
+        </w:rPr>
+      </w:pPr>
+      <w:r>
+        <w:rPr>
+          <w:rFonts w:ascii="Times New Roman" w:eastAsia="宋体" w:hAnsi="Times New Roman" w:cs="Arial"/>
+          <w:b/>
+          <w:color w:val="FF0000"/>
+          <w:sz w:val="52"/>
+          <w:szCs w:val="52"/>
+          <w:shd w:val="clear" w:color="auto" w:fill="FFFFFF"/>
+        </w:rPr>
+        <w:t>看来看结果的时候还要注意输入是不是一样的，输入的参数内容跟环境设备之类的都有很大关系</w:t>
+      </w:r>
+    </w:p>
+    <w:p>
+      <w:pPr>
+        <w:wordWrap w:val="0"/>
+        <w:rPr>
+          <w:rFonts w:ascii="Times New Roman" w:eastAsia="宋体" w:hAnsi="Times New Roman" w:cs="Arial"/>
+          <w:b/>
+          <w:color w:val="FF0000"/>
+          <w:sz w:val="52"/>
+          <w:szCs w:val="52"/>
+          <w:shd w:val="clear" w:color="auto" w:fill="FFFFFF"/>
+        </w:rPr>
+      </w:pPr>
+      <w:r>
+        <w:rPr>
+          <w:rFonts w:ascii="Times New Roman" w:eastAsia="宋体" w:hAnsi="Times New Roman" w:cs="Arial" w:hint="eastAsia"/>
+          <w:b/>
+          <w:color w:val="FF0000"/>
+          <w:sz w:val="52"/>
+          <w:szCs w:val="52"/>
+          <w:shd w:val="clear" w:color="auto" w:fill="FFFFFF"/>
+        </w:rPr>
+        <w:t>当没有</w:t>
+      </w:r>
+      <w:r>
+        <w:rPr>
+          <w:rFonts w:ascii="Times New Roman" w:eastAsia="宋体" w:hAnsi="Times New Roman" w:cs="Arial"/>
+          <w:b/>
+          <w:color w:val="FF0000"/>
+          <w:sz w:val="52"/>
+          <w:szCs w:val="52"/>
+          <w:shd w:val="clear" w:color="auto" w:fill="FFFFFF"/>
+        </w:rPr>
+        <w:t>数据的时候</w:t>
+      </w:r>
+      <w:r>
+        <w:rPr>
+          <w:rFonts w:ascii="Times New Roman" w:eastAsia="宋体" w:hAnsi="Times New Roman" w:cs="Arial"/>
+          <w:b/>
+          <w:color w:val="FF0000"/>
+          <w:sz w:val="52"/>
+          <w:szCs w:val="52"/>
+          <w:shd w:val="clear" w:color="auto" w:fill="FFFFFF"/>
+        </w:rPr>
+        <w:t>Json</w:t>
+      </w:r>
+      <w:r>
+        <w:rPr>
+          <w:rFonts w:ascii="Times New Roman" w:eastAsia="宋体" w:hAnsi="Times New Roman" w:cs="Arial" w:hint="eastAsia"/>
+          <w:b/>
+          <w:color w:val="FF0000"/>
+          <w:sz w:val="52"/>
+          <w:szCs w:val="52"/>
+          <w:shd w:val="clear" w:color="auto" w:fill="FFFFFF"/>
+        </w:rPr>
+        <w:t>数据</w:t>
+      </w:r>
+      <w:r>
+        <w:rPr>
+          <w:rFonts w:ascii="Times New Roman" w:eastAsia="宋体" w:hAnsi="Times New Roman" w:cs="Arial"/>
+          <w:b/>
+          <w:color w:val="FF0000"/>
+          <w:sz w:val="52"/>
+          <w:szCs w:val="52"/>
+          <w:shd w:val="clear" w:color="auto" w:fill="FFFFFF"/>
+        </w:rPr>
+        <w:t>是</w:t>
+      </w:r>
+      <w:r>
+        <w:rPr>
+          <w:rFonts w:ascii="Times New Roman" w:eastAsia="宋体" w:hAnsi="Times New Roman" w:cs="Arial"/>
+          <w:b/>
+          <w:color w:val="FF0000"/>
+          <w:sz w:val="52"/>
+          <w:szCs w:val="52"/>
+          <w:shd w:val="clear" w:color="auto" w:fill="FFFFFF"/>
+        </w:rPr>
+        <w:t>{}</w:t>
+      </w:r>
+      <w:r>
+        <w:rPr>
+          <w:rFonts w:ascii="Times New Roman" w:eastAsia="宋体" w:hAnsi="Times New Roman" w:cs="Arial" w:hint="eastAsia"/>
+          <w:b/>
+          <w:color w:val="FF0000"/>
+          <w:sz w:val="52"/>
+          <w:szCs w:val="52"/>
+          <w:shd w:val="clear" w:color="auto" w:fill="FFFFFF"/>
+        </w:rPr>
+        <w:t>，</w:t>
+      </w:r>
+      <w:r>
+        <w:rPr>
+          <w:rFonts w:ascii="Times New Roman" w:eastAsia="宋体" w:hAnsi="Times New Roman" w:cs="Arial"/>
+          <w:b/>
+          <w:color w:val="FF0000"/>
+          <w:sz w:val="52"/>
+          <w:szCs w:val="52"/>
+          <w:shd w:val="clear" w:color="auto" w:fill="FFFFFF"/>
+        </w:rPr>
+        <w:t>是空的字典，有数据的时候</w:t>
+      </w:r>
+      <w:r>
+        <w:rPr>
+          <w:rFonts w:ascii="Times New Roman" w:eastAsia="宋体" w:hAnsi="Times New Roman" w:cs="Arial"/>
+          <w:b/>
+          <w:color w:val="FF0000"/>
+          <w:sz w:val="52"/>
+          <w:szCs w:val="52"/>
+          <w:shd w:val="clear" w:color="auto" w:fill="FFFFFF"/>
+        </w:rPr>
+        <w:t>Json</w:t>
+      </w:r>
+      <w:r>
+        <w:rPr>
+          <w:rFonts w:ascii="Times New Roman" w:eastAsia="宋体" w:hAnsi="Times New Roman" w:cs="Arial"/>
+          <w:b/>
+          <w:color w:val="FF0000"/>
+          <w:sz w:val="52"/>
+          <w:szCs w:val="52"/>
+          <w:shd w:val="clear" w:color="auto" w:fill="FFFFFF"/>
+        </w:rPr>
+        <w:t>数据是</w:t>
+      </w:r>
+      <w:r>
+        <w:rPr>
+          <w:rFonts w:ascii="Times New Roman" w:eastAsia="宋体" w:hAnsi="Times New Roman" w:cs="Arial" w:hint="eastAsia"/>
+          <w:b/>
+          <w:color w:val="FF0000"/>
+          <w:sz w:val="52"/>
+          <w:szCs w:val="52"/>
+          <w:shd w:val="clear" w:color="auto" w:fill="FFFFFF"/>
+        </w:rPr>
+        <w:t>[</w:t>
+      </w:r>
+      <w:r>
+        <w:rPr>
+          <w:rFonts w:ascii="Times New Roman" w:eastAsia="宋体" w:hAnsi="Times New Roman" w:cs="Arial"/>
+          <w:b/>
+          <w:color w:val="FF0000"/>
+          <w:sz w:val="52"/>
+          <w:szCs w:val="52"/>
+          <w:shd w:val="clear" w:color="auto" w:fill="FFFFFF"/>
+        </w:rPr>
+        <w:t>{“””” : “”}, {“” : “”}</w:t>
+      </w:r>
+      <w:r>
+        <w:rPr>
+          <w:rFonts w:ascii="Times New Roman" w:eastAsia="宋体" w:hAnsi="Times New Roman" w:cs="Arial" w:hint="eastAsia"/>
+          <w:b/>
+          <w:color w:val="FF0000"/>
+          <w:sz w:val="52"/>
+          <w:szCs w:val="52"/>
+          <w:shd w:val="clear" w:color="auto" w:fill="FFFFFF"/>
+        </w:rPr>
+        <w:t>]</w:t>
+      </w:r>
+      <w:r>
+        <w:rPr>
+          <w:rFonts w:ascii="Times New Roman" w:eastAsia="宋体" w:hAnsi="Times New Roman" w:cs="Arial"/>
+          <w:b/>
+          <w:color w:val="FF0000"/>
+          <w:sz w:val="52"/>
+          <w:szCs w:val="52"/>
+          <w:shd w:val="clear" w:color="auto" w:fill="FFFFFF"/>
+        </w:rPr>
+        <w:t>,</w:t>
+      </w:r>
+      <w:r>
+        <w:rPr>
+          <w:rFonts w:ascii="Times New Roman" w:eastAsia="宋体" w:hAnsi="Times New Roman" w:cs="Arial" w:hint="eastAsia"/>
+          <w:b/>
+          <w:color w:val="FF0000"/>
+          <w:sz w:val="52"/>
+          <w:szCs w:val="52"/>
+          <w:shd w:val="clear" w:color="auto" w:fill="FFFFFF"/>
+        </w:rPr>
+        <w:t>是</w:t>
+      </w:r>
+      <w:r>
+        <w:rPr>
+          <w:rFonts w:ascii="Times New Roman" w:eastAsia="宋体" w:hAnsi="Times New Roman" w:cs="Arial"/>
+          <w:b/>
+          <w:color w:val="FF0000"/>
+          <w:sz w:val="52"/>
+          <w:szCs w:val="52"/>
+          <w:shd w:val="clear" w:color="auto" w:fill="FFFFFF"/>
+        </w:rPr>
+        <w:t>字典的数组</w:t>
+      </w:r>
+    </w:p>
+    <w:p>
+      <w:pPr>
+        <w:wordWrap w:val="0"/>
+        <w:rPr>
+          <w:rFonts w:ascii="Times New Roman" w:eastAsia="宋体" w:hAnsi="Times New Roman" w:cs="Arial"/>
+          <w:b/>
+          <w:color w:val="FF0000"/>
+          <w:sz w:val="28"/>
+          <w:szCs w:val="28"/>
+          <w:shd w:val="clear" w:color="auto" w:fill="FFFFFF"/>
+        </w:rPr>
+      </w:pPr>
+      <w:r>
+        <w:rPr>
+          <w:rFonts w:ascii="Times New Roman" w:eastAsia="宋体" w:hAnsi="Times New Roman" w:cs="Arial"/>
+          <w:b/>
+          <w:color w:val="FF0000"/>
+          <w:sz w:val="28"/>
+          <w:szCs w:val="28"/>
+          <w:shd w:val="clear" w:color="auto" w:fill="FFFFFF"/>
+        </w:rPr>
+        <w:lastRenderedPageBreak/>
+        <w:t>2017-6-5</w:t>
+      </w:r>
+    </w:p>
+    <w:p>
+      <w:pPr>
+        <w:wordWrap w:val="0"/>
+        <w:rPr>
+          <w:rFonts w:ascii="Times New Roman" w:eastAsia="宋体" w:hAnsi="Times New Roman" w:cs="Arial"/>
+          <w:b/>
+          <w:color w:val="FF0000"/>
+          <w:sz w:val="28"/>
+          <w:szCs w:val="28"/>
+          <w:shd w:val="clear" w:color="auto" w:fill="FFFFFF"/>
+        </w:rPr>
+      </w:pPr>
+      <w:r>
+        <w:rPr>
+          <w:rFonts w:ascii="Times New Roman" w:eastAsia="宋体" w:hAnsi="Times New Roman" w:cs="Arial" w:hint="eastAsia"/>
+          <w:b/>
+          <w:color w:val="FF0000"/>
+          <w:sz w:val="28"/>
+          <w:szCs w:val="28"/>
+          <w:shd w:val="clear" w:color="auto" w:fill="FFFFFF"/>
+        </w:rPr>
+        <w:t>12</w:t>
+      </w:r>
+      <w:r>
+        <w:rPr>
+          <w:rFonts w:ascii="Times New Roman" w:eastAsia="宋体" w:hAnsi="Times New Roman" w:cs="Arial" w:hint="eastAsia"/>
+          <w:b/>
+          <w:color w:val="FF0000"/>
+          <w:sz w:val="28"/>
+          <w:szCs w:val="28"/>
+          <w:shd w:val="clear" w:color="auto" w:fill="FFFFFF"/>
+        </w:rPr>
+        <w:t>时</w:t>
+      </w:r>
+      <w:r>
+        <w:rPr>
+          <w:rFonts w:ascii="Times New Roman" w:eastAsia="宋体" w:hAnsi="Times New Roman" w:cs="Arial" w:hint="eastAsia"/>
+          <w:b/>
+          <w:color w:val="FF0000"/>
+          <w:sz w:val="28"/>
+          <w:szCs w:val="28"/>
+          <w:shd w:val="clear" w:color="auto" w:fill="FFFFFF"/>
+        </w:rPr>
+        <w:t>1</w:t>
+      </w:r>
+      <w:r>
+        <w:rPr>
+          <w:rFonts w:ascii="Times New Roman" w:eastAsia="宋体" w:hAnsi="Times New Roman" w:cs="Arial" w:hint="eastAsia"/>
+          <w:b/>
+          <w:color w:val="FF0000"/>
+          <w:sz w:val="28"/>
+          <w:szCs w:val="28"/>
+          <w:shd w:val="clear" w:color="auto" w:fill="FFFFFF"/>
+        </w:rPr>
+        <w:t>分</w:t>
+      </w:r>
+      <w:r>
+        <w:rPr>
+          <w:rFonts w:ascii="Times New Roman" w:eastAsia="宋体" w:hAnsi="Times New Roman" w:cs="Arial" w:hint="eastAsia"/>
+          <w:b/>
+          <w:color w:val="FF0000"/>
+          <w:sz w:val="28"/>
+          <w:szCs w:val="28"/>
+          <w:shd w:val="clear" w:color="auto" w:fill="FFFFFF"/>
+        </w:rPr>
+        <w:t>5</w:t>
+      </w:r>
+      <w:r>
+        <w:rPr>
+          <w:rFonts w:ascii="Times New Roman" w:eastAsia="宋体" w:hAnsi="Times New Roman" w:cs="Arial" w:hint="eastAsia"/>
+          <w:b/>
+          <w:color w:val="FF0000"/>
+          <w:sz w:val="28"/>
+          <w:szCs w:val="28"/>
+          <w:shd w:val="clear" w:color="auto" w:fill="FFFFFF"/>
+        </w:rPr>
+        <w:t>秒</w:t>
+      </w:r>
+    </w:p>
+    <w:p>
+      <w:pPr>
+        <w:wordWrap w:val="0"/>
+        <w:rPr>
+          <w:rFonts w:ascii="Times New Roman" w:eastAsia="宋体" w:hAnsi="Times New Roman" w:cs="Arial"/>
+          <w:b/>
+          <w:color w:val="000000" w:themeColor="text1"/>
+          <w:sz w:val="28"/>
+          <w:szCs w:val="28"/>
+          <w:shd w:val="clear" w:color="auto" w:fill="FFFFFF"/>
+        </w:rPr>
+      </w:pPr>
+      <w:r>
+        <w:rPr>
+          <w:rFonts w:ascii="Times New Roman" w:eastAsia="宋体" w:hAnsi="Times New Roman" w:cs="Arial" w:hint="eastAsia"/>
+          <w:b/>
+          <w:color w:val="000000" w:themeColor="text1"/>
+          <w:sz w:val="28"/>
+          <w:szCs w:val="28"/>
+          <w:shd w:val="clear" w:color="auto" w:fill="FFFFFF"/>
+        </w:rPr>
+        <w:t>问题</w:t>
+      </w:r>
+      <w:r>
+        <w:rPr>
+          <w:rFonts w:ascii="Times New Roman" w:eastAsia="宋体" w:hAnsi="Times New Roman" w:cs="Arial"/>
+          <w:b/>
+          <w:color w:val="000000" w:themeColor="text1"/>
+          <w:sz w:val="28"/>
+          <w:szCs w:val="28"/>
+          <w:shd w:val="clear" w:color="auto" w:fill="FFFFFF"/>
+        </w:rPr>
+        <w:t>描述</w:t>
+      </w:r>
+    </w:p>
+    <w:p>
+      <w:pPr>
+        <w:wordWrap w:val="0"/>
+        <w:rPr>
+          <w:rFonts w:ascii="Times New Roman" w:eastAsia="宋体" w:hAnsi="Times New Roman" w:cs="Arial"/>
+          <w:color w:val="000000" w:themeColor="text1"/>
+          <w:sz w:val="28"/>
+          <w:szCs w:val="28"/>
+          <w:shd w:val="clear" w:color="auto" w:fill="FFFFFF"/>
+        </w:rPr>
+      </w:pPr>
+      <w:r>
+        <w:rPr>
+          <w:rFonts w:ascii="Times New Roman" w:eastAsia="宋体" w:hAnsi="Times New Roman" w:cs="Arial" w:hint="eastAsia"/>
+          <w:color w:val="000000" w:themeColor="text1"/>
+          <w:sz w:val="28"/>
+          <w:szCs w:val="28"/>
+          <w:shd w:val="clear" w:color="auto" w:fill="FFFFFF"/>
+        </w:rPr>
+        <w:t>插座没有</w:t>
+      </w:r>
+      <w:r>
+        <w:rPr>
+          <w:rFonts w:ascii="Times New Roman" w:eastAsia="宋体" w:hAnsi="Times New Roman" w:cs="Arial"/>
+          <w:color w:val="000000" w:themeColor="text1"/>
+          <w:sz w:val="28"/>
+          <w:szCs w:val="28"/>
+          <w:shd w:val="clear" w:color="auto" w:fill="FFFFFF"/>
+        </w:rPr>
+        <w:t>电</w:t>
+      </w:r>
+    </w:p>
+    <w:p>
+      <w:pPr>
+        <w:wordWrap w:val="0"/>
+        <w:rPr>
+          <w:rFonts w:ascii="Times New Roman" w:eastAsia="宋体" w:hAnsi="Times New Roman" w:cs="Arial" w:hint="eastAsia"/>
+          <w:b/>
+          <w:color w:val="000000" w:themeColor="text1"/>
+          <w:sz w:val="28"/>
+          <w:szCs w:val="28"/>
+          <w:shd w:val="clear" w:color="auto" w:fill="FFFFFF"/>
+        </w:rPr>
+      </w:pPr>
+      <w:r>
+        <w:rPr>
+          <w:rFonts w:ascii="Times New Roman" w:eastAsia="宋体" w:hAnsi="Times New Roman" w:cs="Arial" w:hint="eastAsia"/>
+          <w:b/>
+          <w:color w:val="000000" w:themeColor="text1"/>
+          <w:sz w:val="28"/>
+          <w:szCs w:val="28"/>
+          <w:shd w:val="clear" w:color="auto" w:fill="FFFFFF"/>
+        </w:rPr>
+        <w:t>问题解决</w:t>
+      </w:r>
+    </w:p>
+    <w:p>
+      <w:pPr>
+        <w:wordWrap w:val="0"/>
+        <w:rPr>
+          <w:rFonts w:ascii="Times New Roman" w:eastAsia="宋体" w:hAnsi="Times New Roman" w:cs="Arial" w:hint="eastAsia"/>
+          <w:color w:val="000000" w:themeColor="text1"/>
+          <w:sz w:val="28"/>
+          <w:szCs w:val="28"/>
+          <w:shd w:val="clear" w:color="auto" w:fill="FFFFFF"/>
+        </w:rPr>
+      </w:pPr>
+      <w:r>
+        <w:rPr>
+          <w:rFonts w:ascii="Times New Roman" w:eastAsia="宋体" w:hAnsi="Times New Roman" w:cs="Arial" w:hint="eastAsia"/>
+          <w:color w:val="000000" w:themeColor="text1"/>
+          <w:sz w:val="28"/>
+          <w:szCs w:val="28"/>
+          <w:shd w:val="clear" w:color="auto" w:fill="FFFFFF"/>
+        </w:rPr>
+        <w:t>园区停过电，因为我们闸没关，复电的时候会跳，下次再遇到只要把开关都重新掰一下就好了</w:t>
+      </w:r>
       <w:bookmarkStart w:id="0" w:name="_GoBack"/>
       <w:bookmarkEnd w:id="0"/>
     </w:p>
@@ -16985,6 +19286,92 @@
     <w:basedOn w:val="a0"/>
     <w:rsid w:val="003070C2"/>
   </w:style>
+  <w:style w:type="paragraph" w:styleId="HTML0">
+    <w:name w:val="HTML Preformatted"/>
+    <w:basedOn w:val="a"/>
+    <w:link w:val="HTMLChar"/>
+    <w:uiPriority w:val="99"/>
+    <w:semiHidden/>
+    <w:unhideWhenUsed/>
+    <w:rsid w:val="0086070C"/>
+    <w:pPr>
+      <w:widowControl/>
+      <w:tabs>
+        <w:tab w:val="left" w:pos="916"/>
+        <w:tab w:val="left" w:pos="1832"/>
+        <w:tab w:val="left" w:pos="2748"/>
+        <w:tab w:val="left" w:pos="3664"/>
+        <w:tab w:val="left" w:pos="4580"/>
+        <w:tab w:val="left" w:pos="5496"/>
+        <w:tab w:val="left" w:pos="6412"/>
+        <w:tab w:val="left" w:pos="7328"/>
+        <w:tab w:val="left" w:pos="8244"/>
+        <w:tab w:val="left" w:pos="9160"/>
+        <w:tab w:val="left" w:pos="10076"/>
+        <w:tab w:val="left" w:pos="10992"/>
+        <w:tab w:val="left" w:pos="11908"/>
+        <w:tab w:val="left" w:pos="12824"/>
+        <w:tab w:val="left" w:pos="13740"/>
+        <w:tab w:val="left" w:pos="14656"/>
+      </w:tabs>
+      <w:jc w:val="left"/>
+    </w:pPr>
+    <w:rPr>
+      <w:rFonts w:ascii="宋体" w:eastAsia="宋体" w:hAnsi="宋体" w:cs="宋体"/>
+      <w:kern w:val="0"/>
+      <w:sz w:val="24"/>
+      <w:szCs w:val="24"/>
+    </w:rPr>
+  </w:style>
+  <w:style w:type="character" w:customStyle="1" w:styleId="HTMLChar">
+    <w:name w:val="HTML 预设格式 Char"/>
+    <w:basedOn w:val="a0"/>
+    <w:link w:val="HTML0"/>
+    <w:uiPriority w:val="99"/>
+    <w:semiHidden/>
+    <w:rsid w:val="0086070C"/>
+    <w:rPr>
+      <w:rFonts w:ascii="宋体" w:eastAsia="宋体" w:hAnsi="宋体" w:cs="宋体"/>
+      <w:kern w:val="0"/>
+      <w:sz w:val="24"/>
+      <w:szCs w:val="24"/>
+    </w:rPr>
+  </w:style>
+  <w:style w:type="character" w:customStyle="1" w:styleId="kwd">
+    <w:name w:val="kwd"/>
+    <w:basedOn w:val="a0"/>
+    <w:rsid w:val="0086070C"/>
+  </w:style>
+  <w:style w:type="character" w:customStyle="1" w:styleId="pln">
+    <w:name w:val="pln"/>
+    <w:basedOn w:val="a0"/>
+    <w:rsid w:val="0086070C"/>
+  </w:style>
+  <w:style w:type="character" w:customStyle="1" w:styleId="pun">
+    <w:name w:val="pun"/>
+    <w:basedOn w:val="a0"/>
+    <w:rsid w:val="0086070C"/>
+  </w:style>
+  <w:style w:type="character" w:customStyle="1" w:styleId="typ">
+    <w:name w:val="typ"/>
+    <w:basedOn w:val="a0"/>
+    <w:rsid w:val="0086070C"/>
+  </w:style>
+  <w:style w:type="character" w:customStyle="1" w:styleId="com">
+    <w:name w:val="com"/>
+    <w:basedOn w:val="a0"/>
+    <w:rsid w:val="0086070C"/>
+  </w:style>
+  <w:style w:type="character" w:customStyle="1" w:styleId="str">
+    <w:name w:val="str"/>
+    <w:basedOn w:val="a0"/>
+    <w:rsid w:val="0086070C"/>
+  </w:style>
+  <w:style w:type="character" w:customStyle="1" w:styleId="lit">
+    <w:name w:val="lit"/>
+    <w:basedOn w:val="a0"/>
+    <w:rsid w:val="0086070C"/>
+  </w:style>
 </w:styles>
 </file>
 
@@ -17254,7 +19641,7 @@
 </file>
 
 <file path=customXml/itemProps1.xml><?xml version="1.0" encoding="utf-8"?>
-<ds:datastoreItem xmlns:ds="http://schemas.openxmlformats.org/officeDocument/2006/customXml" ds:itemID="{20614A53-6885-42EC-8522-E5818DD605E8}">
+<ds:datastoreItem xmlns:ds="http://schemas.openxmlformats.org/officeDocument/2006/customXml" ds:itemID="{AF544FFF-7285-4B0E-B621-11D20E1F08DB}">
   <ds:schemaRefs>
     <ds:schemaRef ds:uri="http://schemas.openxmlformats.org/officeDocument/2006/bibliography"/>
   </ds:schemaRefs>

</xml_diff>